<commit_message>
Updated product requirements and program.jar
</commit_message>
<xml_diff>
--- a/CS3450-course-project.program/doc/ProductRequirements.docx
+++ b/CS3450-course-project.program/doc/ProductRequirements.docx
@@ -1,6 +1,6 @@
 
 <file path=word/document.xml><?xml version="1.0" encoding="utf-8"?>
-<w:document xmlns:wpc="http://schemas.microsoft.com/office/word/2010/wordprocessingCanvas" xmlns:cx="http://schemas.microsoft.com/office/drawing/2014/chartex" xmlns:cx1="http://schemas.microsoft.com/office/drawing/2015/9/8/chartex" xmlns:mc="http://schemas.openxmlformats.org/markup-compatibility/2006" xmlns:o="urn:schemas-microsoft-com:office:office" xmlns:r="http://schemas.openxmlformats.org/officeDocument/2006/relationships" xmlns:m="http://schemas.openxmlformats.org/officeDocument/2006/math" xmlns:v="urn:schemas-microsoft-com:vml" xmlns:wp14="http://schemas.microsoft.com/office/word/2010/wordprocessingDrawing" xmlns:wp="http://schemas.openxmlformats.org/drawingml/2006/wordprocessingDrawing" xmlns:w10="urn:schemas-microsoft-com:office:word" xmlns:w="http://schemas.openxmlformats.org/wordprocessingml/2006/main" xmlns:w14="http://schemas.microsoft.com/office/word/2010/wordml" xmlns:w15="http://schemas.microsoft.com/office/word/2012/wordml" xmlns:w16se="http://schemas.microsoft.com/office/word/2015/wordml/symex" xmlns:wpg="http://schemas.microsoft.com/office/word/2010/wordprocessingGroup" xmlns:wpi="http://schemas.microsoft.com/office/word/2010/wordprocessingInk" xmlns:wne="http://schemas.microsoft.com/office/word/2006/wordml" xmlns:wps="http://schemas.microsoft.com/office/word/2010/wordprocessingShape" mc:Ignorable="w14 w15 w16se wp14">
+<w:document xmlns:wpc="http://schemas.microsoft.com/office/word/2010/wordprocessingCanvas" xmlns:mc="http://schemas.openxmlformats.org/markup-compatibility/2006" xmlns:o="urn:schemas-microsoft-com:office:office" xmlns:r="http://schemas.openxmlformats.org/officeDocument/2006/relationships" xmlns:m="http://schemas.openxmlformats.org/officeDocument/2006/math" xmlns:v="urn:schemas-microsoft-com:vml" xmlns:wp14="http://schemas.microsoft.com/office/word/2010/wordprocessingDrawing" xmlns:wp="http://schemas.openxmlformats.org/drawingml/2006/wordprocessingDrawing" xmlns:w10="urn:schemas-microsoft-com:office:word" xmlns:w="http://schemas.openxmlformats.org/wordprocessingml/2006/main" xmlns:w14="http://schemas.microsoft.com/office/word/2010/wordml" xmlns:wpg="http://schemas.microsoft.com/office/word/2010/wordprocessingGroup" xmlns:wpi="http://schemas.microsoft.com/office/word/2010/wordprocessingInk" xmlns:wne="http://schemas.microsoft.com/office/word/2006/wordml" xmlns:wps="http://schemas.microsoft.com/office/word/2010/wordprocessingShape" mc:Ignorable="w14 wp14">
   <w:body>
     <w:p>
       <w:pPr>
@@ -146,14 +146,14 @@
         <w:rPr>
           <w:sz w:val="20"/>
         </w:rPr>
-        <w:t xml:space="preserve">, I want to update the inventory (change price, availability, add new </w:t>
+        <w:t>, I want to update the inventory (change price, availability, add new products</w:t>
       </w:r>
       <w:proofErr w:type="gramStart"/>
       <w:r>
         <w:rPr>
           <w:sz w:val="20"/>
         </w:rPr>
-        <w:t>products,...</w:t>
+        <w:t>,...</w:t>
       </w:r>
       <w:proofErr w:type="gramEnd"/>
       <w:r>
@@ -263,6 +263,7 @@
       </w:pPr>
       <w:r>
         <w:rPr>
+          <w:noProof/>
           <w:sz w:val="20"/>
         </w:rPr>
         <w:drawing>
@@ -270,148 +271,6 @@
             <wp:extent cx="4318820" cy="2428875"/>
             <wp:effectExtent l="0" t="0" r="5715" b="0"/>
             <wp:docPr id="3" name="Picture 3"/>
-            <wp:cNvGraphicFramePr>
-              <a:graphicFrameLocks xmlns:a="http://schemas.openxmlformats.org/drawingml/2006/main" noChangeAspect="1"/>
-            </wp:cNvGraphicFramePr>
-            <a:graphic xmlns:a="http://schemas.openxmlformats.org/drawingml/2006/main">
-              <a:graphicData uri="http://schemas.openxmlformats.org/drawingml/2006/picture">
-                <pic:pic xmlns:pic="http://schemas.openxmlformats.org/drawingml/2006/picture">
-                  <pic:nvPicPr>
-                    <pic:cNvPr id="1" name=""/>
-                    <pic:cNvPicPr/>
-                  </pic:nvPicPr>
-                  <pic:blipFill>
-                    <a:blip r:embed="rId5"/>
-                    <a:stretch>
-                      <a:fillRect/>
-                    </a:stretch>
-                  </pic:blipFill>
-                  <pic:spPr>
-                    <a:xfrm>
-                      <a:off x="0" y="0"/>
-                      <a:ext cx="4330675" cy="2435542"/>
-                    </a:xfrm>
-                    <a:prstGeom prst="rect">
-                      <a:avLst/>
-                    </a:prstGeom>
-                  </pic:spPr>
-                </pic:pic>
-              </a:graphicData>
-            </a:graphic>
-          </wp:inline>
-        </w:drawing>
-      </w:r>
-    </w:p>
-    <w:p>
-      <w:pPr>
-        <w:ind w:left="360" w:firstLine="0"/>
-        <w:rPr>
-          <w:sz w:val="20"/>
-        </w:rPr>
-      </w:pPr>
-    </w:p>
-    <w:p>
-      <w:pPr>
-        <w:pStyle w:val="ListParagraph"/>
-        <w:numPr>
-          <w:ilvl w:val="0"/>
-          <w:numId w:val="2"/>
-        </w:numPr>
-        <w:rPr>
-          <w:sz w:val="20"/>
-        </w:rPr>
-      </w:pPr>
-      <w:r>
-        <w:rPr>
-          <w:sz w:val="20"/>
-        </w:rPr>
-        <w:t>User clicks on their picture</w:t>
-      </w:r>
-    </w:p>
-    <w:p>
-      <w:pPr>
-        <w:pStyle w:val="ListParagraph"/>
-        <w:numPr>
-          <w:ilvl w:val="0"/>
-          <w:numId w:val="2"/>
-        </w:numPr>
-        <w:rPr>
-          <w:sz w:val="20"/>
-        </w:rPr>
-      </w:pPr>
-      <w:r>
-        <w:rPr>
-          <w:sz w:val="20"/>
-        </w:rPr>
-        <w:t>The sys</w:t>
-      </w:r>
-      <w:r>
-        <w:rPr>
-          <w:sz w:val="20"/>
-        </w:rPr>
-        <w:t xml:space="preserve">tem opens a popup prompting them to enter their code. </w:t>
-      </w:r>
-    </w:p>
-    <w:p>
-      <w:pPr>
-        <w:pStyle w:val="ListParagraph"/>
-        <w:numPr>
-          <w:ilvl w:val="0"/>
-          <w:numId w:val="2"/>
-        </w:numPr>
-        <w:rPr>
-          <w:sz w:val="20"/>
-        </w:rPr>
-      </w:pPr>
-      <w:r>
-        <w:rPr>
-          <w:sz w:val="20"/>
-        </w:rPr>
-        <w:t>If the user is a cashier.</w:t>
-      </w:r>
-    </w:p>
-    <w:p>
-      <w:pPr>
-        <w:pStyle w:val="ListParagraph"/>
-        <w:numPr>
-          <w:ilvl w:val="0"/>
-          <w:numId w:val="2"/>
-        </w:numPr>
-        <w:rPr>
-          <w:sz w:val="20"/>
-        </w:rPr>
-      </w:pPr>
-      <w:r>
-        <w:rPr>
-          <w:sz w:val="20"/>
-        </w:rPr>
-        <w:t xml:space="preserve">System displays </w:t>
-      </w:r>
-      <w:r>
-        <w:rPr>
-          <w:sz w:val="20"/>
-        </w:rPr>
-        <w:t>home screen</w:t>
-      </w:r>
-    </w:p>
-    <w:p>
-      <w:pPr>
-        <w:pStyle w:val="ListParagraph"/>
-        <w:ind w:firstLine="0"/>
-        <w:rPr>
-          <w:sz w:val="20"/>
-        </w:rPr>
-      </w:pPr>
-      <w:r>
-        <w:rPr>
-          <w:sz w:val="20"/>
-        </w:rPr>
-        <w:lastRenderedPageBreak/>
-        <w:drawing>
-          <wp:inline distT="0" distB="0" distL="0" distR="0" wp14:anchorId="1B439E12" wp14:editId="1A554BED">
-            <wp:extent cx="5943600" cy="3342640"/>
-            <wp:effectExtent l="0" t="0" r="0" b="0"/>
-            <wp:docPr id="5" name="Picture 5"/>
             <wp:cNvGraphicFramePr>
               <a:graphicFrameLocks xmlns:a="http://schemas.openxmlformats.org/drawingml/2006/main" noChangeAspect="1"/>
             </wp:cNvGraphicFramePr>
@@ -431,7 +290,7 @@
                   <pic:spPr>
                     <a:xfrm>
                       <a:off x="0" y="0"/>
-                      <a:ext cx="5943600" cy="3342640"/>
+                      <a:ext cx="4330675" cy="2435542"/>
                     </a:xfrm>
                     <a:prstGeom prst="rect">
                       <a:avLst/>
@@ -446,6 +305,14 @@
     </w:p>
     <w:p>
       <w:pPr>
+        <w:ind w:left="360" w:firstLine="0"/>
+        <w:rPr>
+          <w:sz w:val="20"/>
+        </w:rPr>
+      </w:pPr>
+    </w:p>
+    <w:p>
+      <w:pPr>
         <w:pStyle w:val="ListParagraph"/>
         <w:numPr>
           <w:ilvl w:val="0"/>
@@ -459,7 +326,73 @@
         <w:rPr>
           <w:sz w:val="20"/>
         </w:rPr>
-        <w:t>If the user clicks on user settings, the system displays user settings screen</w:t>
+        <w:t>User clicks on their picture</w:t>
+      </w:r>
+    </w:p>
+    <w:p>
+      <w:pPr>
+        <w:pStyle w:val="ListParagraph"/>
+        <w:numPr>
+          <w:ilvl w:val="0"/>
+          <w:numId w:val="2"/>
+        </w:numPr>
+        <w:rPr>
+          <w:sz w:val="20"/>
+        </w:rPr>
+      </w:pPr>
+      <w:r>
+        <w:rPr>
+          <w:sz w:val="20"/>
+        </w:rPr>
+        <w:t>The sys</w:t>
+      </w:r>
+      <w:r>
+        <w:rPr>
+          <w:sz w:val="20"/>
+        </w:rPr>
+        <w:t xml:space="preserve">tem opens a popup prompting them to enter their code. </w:t>
+      </w:r>
+    </w:p>
+    <w:p>
+      <w:pPr>
+        <w:pStyle w:val="ListParagraph"/>
+        <w:numPr>
+          <w:ilvl w:val="0"/>
+          <w:numId w:val="2"/>
+        </w:numPr>
+        <w:rPr>
+          <w:sz w:val="20"/>
+        </w:rPr>
+      </w:pPr>
+      <w:r>
+        <w:rPr>
+          <w:sz w:val="20"/>
+        </w:rPr>
+        <w:t>If the user is a cashier.</w:t>
+      </w:r>
+    </w:p>
+    <w:p>
+      <w:pPr>
+        <w:pStyle w:val="ListParagraph"/>
+        <w:numPr>
+          <w:ilvl w:val="0"/>
+          <w:numId w:val="2"/>
+        </w:numPr>
+        <w:rPr>
+          <w:sz w:val="20"/>
+        </w:rPr>
+      </w:pPr>
+      <w:r>
+        <w:rPr>
+          <w:sz w:val="20"/>
+        </w:rPr>
+        <w:t xml:space="preserve">System displays </w:t>
+      </w:r>
+      <w:r>
+        <w:rPr>
+          <w:sz w:val="20"/>
+        </w:rPr>
+        <w:t>home screen</w:t>
       </w:r>
     </w:p>
     <w:p>
@@ -472,13 +405,15 @@
       </w:pPr>
       <w:r>
         <w:rPr>
-          <w:sz w:val="20"/>
-        </w:rPr>
+          <w:noProof/>
+          <w:sz w:val="20"/>
+        </w:rPr>
+        <w:lastRenderedPageBreak/>
         <w:drawing>
-          <wp:inline distT="0" distB="0" distL="0" distR="0" wp14:anchorId="34E51045" wp14:editId="58B52DF6">
+          <wp:inline distT="0" distB="0" distL="0" distR="0" wp14:anchorId="1B439E12" wp14:editId="1A554BED">
             <wp:extent cx="5943600" cy="3342640"/>
             <wp:effectExtent l="0" t="0" r="0" b="0"/>
-            <wp:docPr id="9" name="Picture 9"/>
+            <wp:docPr id="5" name="Picture 5"/>
             <wp:cNvGraphicFramePr>
               <a:graphicFrameLocks xmlns:a="http://schemas.openxmlformats.org/drawingml/2006/main" noChangeAspect="1"/>
             </wp:cNvGraphicFramePr>
@@ -526,7 +461,7 @@
         <w:rPr>
           <w:sz w:val="20"/>
         </w:rPr>
-        <w:t xml:space="preserve">If the User clicks on the return item button, the system displays the return item screen. </w:t>
+        <w:t>If the user clicks on user settings, the system displays user settings screen</w:t>
       </w:r>
     </w:p>
     <w:p>
@@ -539,14 +474,14 @@
       </w:pPr>
       <w:r>
         <w:rPr>
-          <w:sz w:val="20"/>
-        </w:rPr>
-        <w:lastRenderedPageBreak/>
+          <w:noProof/>
+          <w:sz w:val="20"/>
+        </w:rPr>
         <w:drawing>
-          <wp:inline distT="0" distB="0" distL="0" distR="0" wp14:anchorId="6746DFA8" wp14:editId="36CF6692">
+          <wp:inline distT="0" distB="0" distL="0" distR="0" wp14:anchorId="34E51045" wp14:editId="58B52DF6">
             <wp:extent cx="5943600" cy="3342640"/>
             <wp:effectExtent l="0" t="0" r="0" b="0"/>
-            <wp:docPr id="10" name="Picture 10"/>
+            <wp:docPr id="9" name="Picture 9"/>
             <wp:cNvGraphicFramePr>
               <a:graphicFrameLocks xmlns:a="http://schemas.openxmlformats.org/drawingml/2006/main" noChangeAspect="1"/>
             </wp:cNvGraphicFramePr>
@@ -594,25 +529,7 @@
         <w:rPr>
           <w:sz w:val="20"/>
         </w:rPr>
-        <w:t xml:space="preserve">If the order ID is not in the database, a popup will alert the user. </w:t>
-      </w:r>
-    </w:p>
-    <w:p>
-      <w:pPr>
-        <w:pStyle w:val="ListParagraph"/>
-        <w:numPr>
-          <w:ilvl w:val="0"/>
-          <w:numId w:val="2"/>
-        </w:numPr>
-        <w:rPr>
-          <w:sz w:val="20"/>
-        </w:rPr>
-      </w:pPr>
-      <w:r>
-        <w:rPr>
-          <w:sz w:val="20"/>
-        </w:rPr>
-        <w:t>If it is found the system displays the return screen</w:t>
+        <w:t xml:space="preserve">If the User clicks on the return item button, the system displays the return item screen. </w:t>
       </w:r>
     </w:p>
     <w:p>
@@ -625,13 +542,15 @@
       </w:pPr>
       <w:r>
         <w:rPr>
-          <w:sz w:val="20"/>
-        </w:rPr>
+          <w:noProof/>
+          <w:sz w:val="20"/>
+        </w:rPr>
+        <w:lastRenderedPageBreak/>
         <w:drawing>
-          <wp:inline distT="0" distB="0" distL="0" distR="0" wp14:anchorId="6E5EF403" wp14:editId="6CC5BEE8">
+          <wp:inline distT="0" distB="0" distL="0" distR="0" wp14:anchorId="6746DFA8" wp14:editId="36CF6692">
             <wp:extent cx="5943600" cy="3342640"/>
             <wp:effectExtent l="0" t="0" r="0" b="0"/>
-            <wp:docPr id="12" name="Picture 12"/>
+            <wp:docPr id="10" name="Picture 10"/>
             <wp:cNvGraphicFramePr>
               <a:graphicFrameLocks xmlns:a="http://schemas.openxmlformats.org/drawingml/2006/main" noChangeAspect="1"/>
             </wp:cNvGraphicFramePr>
@@ -679,7 +598,25 @@
         <w:rPr>
           <w:sz w:val="20"/>
         </w:rPr>
-        <w:t>If the user clicks on the checkout button, the system displays the checkout screen</w:t>
+        <w:t xml:space="preserve">If the order ID is not in the database, a popup will alert the user. </w:t>
+      </w:r>
+    </w:p>
+    <w:p>
+      <w:pPr>
+        <w:pStyle w:val="ListParagraph"/>
+        <w:numPr>
+          <w:ilvl w:val="0"/>
+          <w:numId w:val="2"/>
+        </w:numPr>
+        <w:rPr>
+          <w:sz w:val="20"/>
+        </w:rPr>
+      </w:pPr>
+      <w:r>
+        <w:rPr>
+          <w:sz w:val="20"/>
+        </w:rPr>
+        <w:t>If it is found the system displays the return screen</w:t>
       </w:r>
     </w:p>
     <w:p>
@@ -692,14 +629,14 @@
       </w:pPr>
       <w:r>
         <w:rPr>
-          <w:sz w:val="20"/>
-        </w:rPr>
-        <w:lastRenderedPageBreak/>
+          <w:noProof/>
+          <w:sz w:val="20"/>
+        </w:rPr>
         <w:drawing>
-          <wp:inline distT="0" distB="0" distL="0" distR="0" wp14:anchorId="0707F271" wp14:editId="40AF2078">
+          <wp:inline distT="0" distB="0" distL="0" distR="0" wp14:anchorId="6E5EF403" wp14:editId="6CC5BEE8">
             <wp:extent cx="5943600" cy="3342640"/>
             <wp:effectExtent l="0" t="0" r="0" b="0"/>
-            <wp:docPr id="19" name="Picture 19"/>
+            <wp:docPr id="12" name="Picture 12"/>
             <wp:cNvGraphicFramePr>
               <a:graphicFrameLocks xmlns:a="http://schemas.openxmlformats.org/drawingml/2006/main" noChangeAspect="1"/>
             </wp:cNvGraphicFramePr>
@@ -747,6 +684,75 @@
         <w:rPr>
           <w:sz w:val="20"/>
         </w:rPr>
+        <w:t>If the user clicks on the checkout button, the system displays the checkout screen</w:t>
+      </w:r>
+    </w:p>
+    <w:p>
+      <w:pPr>
+        <w:pStyle w:val="ListParagraph"/>
+        <w:ind w:firstLine="0"/>
+        <w:rPr>
+          <w:sz w:val="20"/>
+        </w:rPr>
+      </w:pPr>
+      <w:r>
+        <w:rPr>
+          <w:noProof/>
+          <w:sz w:val="20"/>
+        </w:rPr>
+        <w:lastRenderedPageBreak/>
+        <w:drawing>
+          <wp:inline distT="0" distB="0" distL="0" distR="0" wp14:anchorId="0707F271" wp14:editId="40AF2078">
+            <wp:extent cx="5943600" cy="3342640"/>
+            <wp:effectExtent l="0" t="0" r="0" b="0"/>
+            <wp:docPr id="19" name="Picture 19"/>
+            <wp:cNvGraphicFramePr>
+              <a:graphicFrameLocks xmlns:a="http://schemas.openxmlformats.org/drawingml/2006/main" noChangeAspect="1"/>
+            </wp:cNvGraphicFramePr>
+            <a:graphic xmlns:a="http://schemas.openxmlformats.org/drawingml/2006/main">
+              <a:graphicData uri="http://schemas.openxmlformats.org/drawingml/2006/picture">
+                <pic:pic xmlns:pic="http://schemas.openxmlformats.org/drawingml/2006/picture">
+                  <pic:nvPicPr>
+                    <pic:cNvPr id="1" name=""/>
+                    <pic:cNvPicPr/>
+                  </pic:nvPicPr>
+                  <pic:blipFill>
+                    <a:blip r:embed="rId11"/>
+                    <a:stretch>
+                      <a:fillRect/>
+                    </a:stretch>
+                  </pic:blipFill>
+                  <pic:spPr>
+                    <a:xfrm>
+                      <a:off x="0" y="0"/>
+                      <a:ext cx="5943600" cy="3342640"/>
+                    </a:xfrm>
+                    <a:prstGeom prst="rect">
+                      <a:avLst/>
+                    </a:prstGeom>
+                  </pic:spPr>
+                </pic:pic>
+              </a:graphicData>
+            </a:graphic>
+          </wp:inline>
+        </w:drawing>
+      </w:r>
+    </w:p>
+    <w:p>
+      <w:pPr>
+        <w:pStyle w:val="ListParagraph"/>
+        <w:numPr>
+          <w:ilvl w:val="0"/>
+          <w:numId w:val="2"/>
+        </w:numPr>
+        <w:rPr>
+          <w:sz w:val="20"/>
+        </w:rPr>
+      </w:pPr>
+      <w:r>
+        <w:rPr>
+          <w:sz w:val="20"/>
+        </w:rPr>
         <w:t>User clicks on button Add to add a new item</w:t>
       </w:r>
     </w:p>
@@ -854,10 +860,10 @@
             <v:path o:extrusionok="f" gradientshapeok="t" o:connecttype="rect"/>
             <o:lock v:ext="edit" aspectratio="t"/>
           </v:shapetype>
-          <v:shape id="_x0000_i1027" type="#_x0000_t75" style="width:359.25pt;height:270pt" o:ole="">
-            <v:imagedata r:id="rId11" o:title=""/>
+          <v:shape id="_x0000_i1025" type="#_x0000_t75" style="width:359.25pt;height:270pt" o:ole="">
+            <v:imagedata r:id="rId12" o:title=""/>
           </v:shape>
-          <o:OLEObject Type="Embed" ProgID="PowerPoint.Slide.12" ShapeID="_x0000_i1027" DrawAspect="Content" ObjectID="_1551590582" r:id="rId12"/>
+          <o:OLEObject Type="Embed" ProgID="PowerPoint.Slide.12" ShapeID="_x0000_i1025" DrawAspect="Content" ObjectID="_1555015926" r:id="rId13"/>
         </w:object>
       </w:r>
     </w:p>
@@ -913,6 +919,7 @@
       </w:pPr>
       <w:r>
         <w:rPr>
+          <w:noProof/>
           <w:sz w:val="20"/>
         </w:rPr>
         <w:lastRenderedPageBreak/>
@@ -921,73 +928,6 @@
             <wp:extent cx="5943600" cy="3342640"/>
             <wp:effectExtent l="0" t="0" r="0" b="0"/>
             <wp:docPr id="20" name="Picture 20"/>
-            <wp:cNvGraphicFramePr>
-              <a:graphicFrameLocks xmlns:a="http://schemas.openxmlformats.org/drawingml/2006/main" noChangeAspect="1"/>
-            </wp:cNvGraphicFramePr>
-            <a:graphic xmlns:a="http://schemas.openxmlformats.org/drawingml/2006/main">
-              <a:graphicData uri="http://schemas.openxmlformats.org/drawingml/2006/picture">
-                <pic:pic xmlns:pic="http://schemas.openxmlformats.org/drawingml/2006/picture">
-                  <pic:nvPicPr>
-                    <pic:cNvPr id="1" name=""/>
-                    <pic:cNvPicPr/>
-                  </pic:nvPicPr>
-                  <pic:blipFill>
-                    <a:blip r:embed="rId13"/>
-                    <a:stretch>
-                      <a:fillRect/>
-                    </a:stretch>
-                  </pic:blipFill>
-                  <pic:spPr>
-                    <a:xfrm>
-                      <a:off x="0" y="0"/>
-                      <a:ext cx="5943600" cy="3342640"/>
-                    </a:xfrm>
-                    <a:prstGeom prst="rect">
-                      <a:avLst/>
-                    </a:prstGeom>
-                  </pic:spPr>
-                </pic:pic>
-              </a:graphicData>
-            </a:graphic>
-          </wp:inline>
-        </w:drawing>
-      </w:r>
-    </w:p>
-    <w:p>
-      <w:pPr>
-        <w:pStyle w:val="ListParagraph"/>
-        <w:numPr>
-          <w:ilvl w:val="0"/>
-          <w:numId w:val="2"/>
-        </w:numPr>
-        <w:rPr>
-          <w:sz w:val="20"/>
-        </w:rPr>
-      </w:pPr>
-      <w:r>
-        <w:rPr>
-          <w:sz w:val="20"/>
-        </w:rPr>
-        <w:t>System displays the Receipt screen for printing:</w:t>
-      </w:r>
-    </w:p>
-    <w:p>
-      <w:pPr>
-        <w:pStyle w:val="ListParagraph"/>
-        <w:ind w:firstLine="0"/>
-        <w:rPr>
-          <w:sz w:val="20"/>
-        </w:rPr>
-      </w:pPr>
-      <w:r>
-        <w:rPr>
-          <w:sz w:val="20"/>
-        </w:rPr>
-        <w:drawing>
-          <wp:inline distT="0" distB="0" distL="0" distR="0" wp14:anchorId="19A18C3F" wp14:editId="0E6FD99F">
-            <wp:extent cx="5943600" cy="3342640"/>
-            <wp:effectExtent l="0" t="0" r="0" b="0"/>
-            <wp:docPr id="21" name="Picture 21"/>
             <wp:cNvGraphicFramePr>
               <a:graphicFrameLocks xmlns:a="http://schemas.openxmlformats.org/drawingml/2006/main" noChangeAspect="1"/>
             </wp:cNvGraphicFramePr>
@@ -1023,103 +963,20 @@
     <w:p>
       <w:pPr>
         <w:pStyle w:val="ListParagraph"/>
-        <w:ind w:left="1080" w:firstLine="0"/>
-        <w:rPr>
-          <w:sz w:val="20"/>
-        </w:rPr>
-      </w:pPr>
-      <w:r>
-        <w:rPr>
-          <w:sz w:val="20"/>
-        </w:rPr>
-        <w:t>11. If user choose payment type of Credit Card:</w:t>
-      </w:r>
-    </w:p>
-    <w:p>
-      <w:pPr>
-        <w:pStyle w:val="ListParagraph"/>
-        <w:ind w:left="1080" w:firstLine="0"/>
-        <w:rPr>
-          <w:sz w:val="20"/>
-        </w:rPr>
-      </w:pPr>
-      <w:r>
-        <w:rPr>
-          <w:sz w:val="20"/>
-        </w:rPr>
-        <w:t>11.1. System displays the Credit Card screen:</w:t>
-      </w:r>
-    </w:p>
-    <w:p>
-      <w:pPr>
-        <w:pStyle w:val="ListParagraph"/>
-        <w:ind w:left="1080" w:firstLine="0"/>
-        <w:rPr>
-          <w:sz w:val="20"/>
-        </w:rPr>
-      </w:pPr>
-      <w:r>
-        <w:rPr>
-          <w:sz w:val="20"/>
-        </w:rPr>
-        <w:object w:dxaOrig="7183" w:dyaOrig="5399">
-          <v:shape id="_x0000_i1029" type="#_x0000_t75" style="width:359.25pt;height:270pt" o:ole="">
-            <v:imagedata r:id="rId15" o:title=""/>
-          </v:shape>
-          <o:OLEObject Type="Embed" ProgID="PowerPoint.Slide.12" ShapeID="_x0000_i1029" DrawAspect="Content" ObjectID="_1551590583" r:id="rId16"/>
-        </w:object>
-      </w:r>
-    </w:p>
-    <w:p>
-      <w:pPr>
-        <w:pStyle w:val="ListParagraph"/>
-        <w:ind w:left="1080" w:firstLine="0"/>
-        <w:rPr>
-          <w:sz w:val="20"/>
-        </w:rPr>
-      </w:pPr>
-      <w:r>
-        <w:rPr>
-          <w:sz w:val="20"/>
-        </w:rPr>
-        <w:t xml:space="preserve">11.2 User inputs credit card information and click </w:t>
-      </w:r>
-      <w:r>
-        <w:rPr>
-          <w:sz w:val="20"/>
-        </w:rPr>
-        <w:t>button</w:t>
-      </w:r>
-      <w:r>
-        <w:rPr>
-          <w:sz w:val="20"/>
-        </w:rPr>
-        <w:t xml:space="preserve"> OK.</w:t>
-      </w:r>
-    </w:p>
-    <w:p>
-      <w:pPr>
-        <w:pStyle w:val="ListParagraph"/>
-        <w:ind w:left="1080" w:firstLine="0"/>
-        <w:rPr>
-          <w:sz w:val="20"/>
-        </w:rPr>
-      </w:pPr>
-      <w:r>
-        <w:rPr>
-          <w:sz w:val="20"/>
-        </w:rPr>
-        <w:t>11.3 System display Receipt screen</w:t>
-      </w:r>
-    </w:p>
-    <w:p>
-      <w:pPr>
-        <w:pStyle w:val="ListParagraph"/>
-        <w:ind w:left="1080" w:firstLine="0"/>
-        <w:rPr>
-          <w:sz w:val="20"/>
-        </w:rPr>
-      </w:pPr>
+        <w:numPr>
+          <w:ilvl w:val="0"/>
+          <w:numId w:val="2"/>
+        </w:numPr>
+        <w:rPr>
+          <w:sz w:val="20"/>
+        </w:rPr>
+      </w:pPr>
+      <w:r>
+        <w:rPr>
+          <w:sz w:val="20"/>
+        </w:rPr>
+        <w:t>System displays the Receipt screen for printing:</w:t>
+      </w:r>
     </w:p>
     <w:p>
       <w:pPr>
@@ -1131,101 +988,14 @@
       </w:pPr>
       <w:r>
         <w:rPr>
-          <w:sz w:val="20"/>
-        </w:rPr>
-        <w:object w:dxaOrig="7183" w:dyaOrig="5399">
-          <v:shape id="_x0000_i1030" type="#_x0000_t75" style="width:359.25pt;height:270pt" o:ole="">
-            <v:imagedata r:id="rId17" o:title=""/>
-          </v:shape>
-          <o:OLEObject Type="Embed" ProgID="PowerPoint.Slide.12" ShapeID="_x0000_i1030" DrawAspect="Content" ObjectID="_1551590584" r:id="rId18"/>
-        </w:object>
-      </w:r>
-    </w:p>
-    <w:p>
-      <w:pPr>
-        <w:rPr>
-          <w:b/>
-          <w:sz w:val="24"/>
-        </w:rPr>
-      </w:pPr>
-    </w:p>
-    <w:p>
-      <w:pPr>
-        <w:rPr>
-          <w:b/>
-          <w:sz w:val="24"/>
-        </w:rPr>
-      </w:pPr>
-      <w:r>
-        <w:rPr>
-          <w:b/>
-          <w:sz w:val="24"/>
-        </w:rPr>
-        <w:t>If the user is a manager</w:t>
-      </w:r>
-    </w:p>
-    <w:p>
-      <w:pPr>
-        <w:rPr>
-          <w:b/>
-          <w:sz w:val="24"/>
-        </w:rPr>
-      </w:pPr>
-    </w:p>
-    <w:p>
-      <w:pPr>
-        <w:pStyle w:val="ListParagraph"/>
-        <w:numPr>
-          <w:ilvl w:val="0"/>
-          <w:numId w:val="4"/>
-        </w:numPr>
-        <w:rPr>
-          <w:b/>
-          <w:sz w:val="24"/>
-        </w:rPr>
-      </w:pPr>
-      <w:r>
-        <w:rPr>
-          <w:b/>
-          <w:sz w:val="24"/>
-        </w:rPr>
-        <w:lastRenderedPageBreak/>
-        <w:t>System display</w:t>
-      </w:r>
-      <w:r>
-        <w:rPr>
-          <w:b/>
-          <w:sz w:val="24"/>
-        </w:rPr>
-        <w:t>s the manager</w:t>
-      </w:r>
-      <w:r>
-        <w:rPr>
-          <w:b/>
-          <w:sz w:val="24"/>
-        </w:rPr>
-        <w:t xml:space="preserve"> screen</w:t>
-      </w:r>
-    </w:p>
-    <w:p>
-      <w:pPr>
-        <w:pStyle w:val="ListParagraph"/>
-        <w:ind w:firstLine="0"/>
-        <w:rPr>
-          <w:b/>
-          <w:sz w:val="24"/>
-        </w:rPr>
-      </w:pPr>
-      <w:r>
-        <w:rPr>
-          <w:b/>
-          <w:sz w:val="24"/>
+          <w:noProof/>
+          <w:sz w:val="20"/>
         </w:rPr>
         <w:drawing>
-          <wp:inline distT="0" distB="0" distL="0" distR="0" wp14:anchorId="62C510D3" wp14:editId="2A10096F">
+          <wp:inline distT="0" distB="0" distL="0" distR="0" wp14:anchorId="19A18C3F" wp14:editId="0E6FD99F">
             <wp:extent cx="5943600" cy="3342640"/>
             <wp:effectExtent l="0" t="0" r="0" b="0"/>
-            <wp:docPr id="13" name="Picture 13"/>
+            <wp:docPr id="21" name="Picture 21"/>
             <wp:cNvGraphicFramePr>
               <a:graphicFrameLocks xmlns:a="http://schemas.openxmlformats.org/drawingml/2006/main" noChangeAspect="1"/>
             </wp:cNvGraphicFramePr>
@@ -1237,7 +1007,7 @@
                     <pic:cNvPicPr/>
                   </pic:nvPicPr>
                   <pic:blipFill>
-                    <a:blip r:embed="rId19"/>
+                    <a:blip r:embed="rId15"/>
                     <a:stretch>
                       <a:fillRect/>
                     </a:stretch>
@@ -1261,6 +1031,245 @@
     <w:p>
       <w:pPr>
         <w:pStyle w:val="ListParagraph"/>
+        <w:ind w:left="1080" w:firstLine="0"/>
+        <w:rPr>
+          <w:sz w:val="20"/>
+        </w:rPr>
+      </w:pPr>
+      <w:r>
+        <w:rPr>
+          <w:sz w:val="20"/>
+        </w:rPr>
+        <w:t>11. If user choose payment type of Credit Card:</w:t>
+      </w:r>
+    </w:p>
+    <w:p>
+      <w:pPr>
+        <w:pStyle w:val="ListParagraph"/>
+        <w:ind w:left="1080" w:firstLine="0"/>
+        <w:rPr>
+          <w:sz w:val="20"/>
+        </w:rPr>
+      </w:pPr>
+      <w:r>
+        <w:rPr>
+          <w:sz w:val="20"/>
+        </w:rPr>
+        <w:t>11.1. System displays the Credit Card screen:</w:t>
+      </w:r>
+    </w:p>
+    <w:p>
+      <w:pPr>
+        <w:pStyle w:val="ListParagraph"/>
+        <w:ind w:left="1080" w:firstLine="0"/>
+        <w:rPr>
+          <w:sz w:val="20"/>
+        </w:rPr>
+      </w:pPr>
+      <w:r>
+        <w:rPr>
+          <w:sz w:val="20"/>
+        </w:rPr>
+        <w:object w:dxaOrig="7183" w:dyaOrig="5399">
+          <v:shape id="_x0000_i1026" type="#_x0000_t75" style="width:359.25pt;height:270pt" o:ole="">
+            <v:imagedata r:id="rId16" o:title=""/>
+          </v:shape>
+          <o:OLEObject Type="Embed" ProgID="PowerPoint.Slide.12" ShapeID="_x0000_i1026" DrawAspect="Content" ObjectID="_1555015927" r:id="rId17"/>
+        </w:object>
+      </w:r>
+    </w:p>
+    <w:p>
+      <w:pPr>
+        <w:pStyle w:val="ListParagraph"/>
+        <w:ind w:left="1080" w:firstLine="0"/>
+        <w:rPr>
+          <w:sz w:val="20"/>
+        </w:rPr>
+      </w:pPr>
+      <w:r>
+        <w:rPr>
+          <w:sz w:val="20"/>
+        </w:rPr>
+        <w:t xml:space="preserve">11.2 User inputs credit card information and click </w:t>
+      </w:r>
+      <w:r>
+        <w:rPr>
+          <w:sz w:val="20"/>
+        </w:rPr>
+        <w:t>button</w:t>
+      </w:r>
+      <w:r>
+        <w:rPr>
+          <w:sz w:val="20"/>
+        </w:rPr>
+        <w:t xml:space="preserve"> OK.</w:t>
+      </w:r>
+    </w:p>
+    <w:p>
+      <w:pPr>
+        <w:pStyle w:val="ListParagraph"/>
+        <w:ind w:left="1080" w:firstLine="0"/>
+        <w:rPr>
+          <w:sz w:val="20"/>
+        </w:rPr>
+      </w:pPr>
+      <w:r>
+        <w:rPr>
+          <w:sz w:val="20"/>
+        </w:rPr>
+        <w:t>11.3 System display Receipt screen</w:t>
+      </w:r>
+    </w:p>
+    <w:p>
+      <w:pPr>
+        <w:pStyle w:val="ListParagraph"/>
+        <w:ind w:left="1080" w:firstLine="0"/>
+        <w:rPr>
+          <w:sz w:val="20"/>
+        </w:rPr>
+      </w:pPr>
+    </w:p>
+    <w:p>
+      <w:pPr>
+        <w:pStyle w:val="ListParagraph"/>
+        <w:ind w:firstLine="0"/>
+        <w:rPr>
+          <w:sz w:val="20"/>
+        </w:rPr>
+      </w:pPr>
+      <w:r>
+        <w:rPr>
+          <w:sz w:val="20"/>
+        </w:rPr>
+        <w:object w:dxaOrig="7183" w:dyaOrig="5399">
+          <v:shape id="_x0000_i1027" type="#_x0000_t75" style="width:359.25pt;height:270pt" o:ole="">
+            <v:imagedata r:id="rId18" o:title=""/>
+          </v:shape>
+          <o:OLEObject Type="Embed" ProgID="PowerPoint.Slide.12" ShapeID="_x0000_i1027" DrawAspect="Content" ObjectID="_1555015928" r:id="rId19"/>
+        </w:object>
+      </w:r>
+    </w:p>
+    <w:p>
+      <w:pPr>
+        <w:rPr>
+          <w:b/>
+          <w:sz w:val="24"/>
+        </w:rPr>
+      </w:pPr>
+    </w:p>
+    <w:p>
+      <w:pPr>
+        <w:rPr>
+          <w:b/>
+          <w:sz w:val="24"/>
+        </w:rPr>
+      </w:pPr>
+      <w:r>
+        <w:rPr>
+          <w:b/>
+          <w:sz w:val="24"/>
+        </w:rPr>
+        <w:t>If the user is a manager</w:t>
+      </w:r>
+    </w:p>
+    <w:p>
+      <w:pPr>
+        <w:rPr>
+          <w:b/>
+          <w:sz w:val="24"/>
+        </w:rPr>
+      </w:pPr>
+    </w:p>
+    <w:p>
+      <w:pPr>
+        <w:pStyle w:val="ListParagraph"/>
+        <w:numPr>
+          <w:ilvl w:val="0"/>
+          <w:numId w:val="4"/>
+        </w:numPr>
+        <w:rPr>
+          <w:b/>
+          <w:sz w:val="24"/>
+        </w:rPr>
+      </w:pPr>
+      <w:r>
+        <w:rPr>
+          <w:b/>
+          <w:sz w:val="24"/>
+        </w:rPr>
+        <w:lastRenderedPageBreak/>
+        <w:t>System display</w:t>
+      </w:r>
+      <w:r>
+        <w:rPr>
+          <w:b/>
+          <w:sz w:val="24"/>
+        </w:rPr>
+        <w:t>s the manager</w:t>
+      </w:r>
+      <w:r>
+        <w:rPr>
+          <w:b/>
+          <w:sz w:val="24"/>
+        </w:rPr>
+        <w:t xml:space="preserve"> screen</w:t>
+      </w:r>
+    </w:p>
+    <w:p>
+      <w:pPr>
+        <w:pStyle w:val="ListParagraph"/>
+        <w:ind w:firstLine="0"/>
+        <w:rPr>
+          <w:b/>
+          <w:sz w:val="24"/>
+        </w:rPr>
+      </w:pPr>
+      <w:r>
+        <w:rPr>
+          <w:b/>
+          <w:noProof/>
+          <w:sz w:val="24"/>
+        </w:rPr>
+        <w:drawing>
+          <wp:inline distT="0" distB="0" distL="0" distR="0" wp14:anchorId="62C510D3" wp14:editId="2A10096F">
+            <wp:extent cx="5943600" cy="3342640"/>
+            <wp:effectExtent l="0" t="0" r="0" b="0"/>
+            <wp:docPr id="13" name="Picture 13"/>
+            <wp:cNvGraphicFramePr>
+              <a:graphicFrameLocks xmlns:a="http://schemas.openxmlformats.org/drawingml/2006/main" noChangeAspect="1"/>
+            </wp:cNvGraphicFramePr>
+            <a:graphic xmlns:a="http://schemas.openxmlformats.org/drawingml/2006/main">
+              <a:graphicData uri="http://schemas.openxmlformats.org/drawingml/2006/picture">
+                <pic:pic xmlns:pic="http://schemas.openxmlformats.org/drawingml/2006/picture">
+                  <pic:nvPicPr>
+                    <pic:cNvPr id="1" name=""/>
+                    <pic:cNvPicPr/>
+                  </pic:nvPicPr>
+                  <pic:blipFill>
+                    <a:blip r:embed="rId20"/>
+                    <a:stretch>
+                      <a:fillRect/>
+                    </a:stretch>
+                  </pic:blipFill>
+                  <pic:spPr>
+                    <a:xfrm>
+                      <a:off x="0" y="0"/>
+                      <a:ext cx="5943600" cy="3342640"/>
+                    </a:xfrm>
+                    <a:prstGeom prst="rect">
+                      <a:avLst/>
+                    </a:prstGeom>
+                  </pic:spPr>
+                </pic:pic>
+              </a:graphicData>
+            </a:graphic>
+          </wp:inline>
+        </w:drawing>
+      </w:r>
+    </w:p>
+    <w:p>
+      <w:pPr>
+        <w:pStyle w:val="ListParagraph"/>
         <w:numPr>
           <w:ilvl w:val="0"/>
           <w:numId w:val="1"/>
@@ -1341,7 +1350,7 @@
                     </pic:cNvPicPr>
                   </pic:nvPicPr>
                   <pic:blipFill>
-                    <a:blip r:embed="rId20">
+                    <a:blip r:embed="rId21">
                       <a:extLst>
                         <a:ext uri="{28A0092B-C50C-407E-A947-70E740481C1C}">
                           <a14:useLocalDpi xmlns:a14="http://schemas.microsoft.com/office/drawing/2010/main" val="0"/>
@@ -1402,6 +1411,7 @@
       <w:r>
         <w:rPr>
           <w:b/>
+          <w:noProof/>
           <w:sz w:val="24"/>
         </w:rPr>
         <w:lastRenderedPageBreak/>
@@ -1410,106 +1420,6 @@
             <wp:extent cx="5943600" cy="3342640"/>
             <wp:effectExtent l="0" t="0" r="0" b="0"/>
             <wp:docPr id="1" name="Picture 1"/>
-            <wp:cNvGraphicFramePr>
-              <a:graphicFrameLocks xmlns:a="http://schemas.openxmlformats.org/drawingml/2006/main" noChangeAspect="1"/>
-            </wp:cNvGraphicFramePr>
-            <a:graphic xmlns:a="http://schemas.openxmlformats.org/drawingml/2006/main">
-              <a:graphicData uri="http://schemas.openxmlformats.org/drawingml/2006/picture">
-                <pic:pic xmlns:pic="http://schemas.openxmlformats.org/drawingml/2006/picture">
-                  <pic:nvPicPr>
-                    <pic:cNvPr id="1" name=""/>
-                    <pic:cNvPicPr/>
-                  </pic:nvPicPr>
-                  <pic:blipFill>
-                    <a:blip r:embed="rId21"/>
-                    <a:stretch>
-                      <a:fillRect/>
-                    </a:stretch>
-                  </pic:blipFill>
-                  <pic:spPr>
-                    <a:xfrm>
-                      <a:off x="0" y="0"/>
-                      <a:ext cx="5943600" cy="3342640"/>
-                    </a:xfrm>
-                    <a:prstGeom prst="rect">
-                      <a:avLst/>
-                    </a:prstGeom>
-                  </pic:spPr>
-                </pic:pic>
-              </a:graphicData>
-            </a:graphic>
-          </wp:inline>
-        </w:drawing>
-      </w:r>
-    </w:p>
-    <w:p>
-      <w:pPr>
-        <w:ind w:left="0" w:firstLine="0"/>
-        <w:rPr>
-          <w:b/>
-          <w:sz w:val="24"/>
-        </w:rPr>
-      </w:pPr>
-    </w:p>
-    <w:p>
-      <w:pPr>
-        <w:pStyle w:val="ListParagraph"/>
-        <w:numPr>
-          <w:ilvl w:val="0"/>
-          <w:numId w:val="1"/>
-        </w:numPr>
-        <w:rPr>
-          <w:b/>
-          <w:sz w:val="24"/>
-        </w:rPr>
-      </w:pPr>
-      <w:r>
-        <w:rPr>
-          <w:b/>
-          <w:sz w:val="24"/>
-        </w:rPr>
-        <w:t>User enters id into a text field</w:t>
-      </w:r>
-    </w:p>
-    <w:p>
-      <w:pPr>
-        <w:pStyle w:val="ListParagraph"/>
-        <w:numPr>
-          <w:ilvl w:val="0"/>
-          <w:numId w:val="1"/>
-        </w:numPr>
-        <w:rPr>
-          <w:b/>
-          <w:sz w:val="24"/>
-        </w:rPr>
-      </w:pPr>
-      <w:r>
-        <w:rPr>
-          <w:b/>
-          <w:sz w:val="24"/>
-        </w:rPr>
-        <w:t>System displays the update product screen</w:t>
-      </w:r>
-    </w:p>
-    <w:p>
-      <w:pPr>
-        <w:pStyle w:val="ListParagraph"/>
-        <w:ind w:firstLine="0"/>
-        <w:rPr>
-          <w:b/>
-          <w:sz w:val="24"/>
-        </w:rPr>
-      </w:pPr>
-      <w:r>
-        <w:rPr>
-          <w:b/>
-          <w:sz w:val="24"/>
-        </w:rPr>
-        <w:drawing>
-          <wp:inline distT="0" distB="0" distL="0" distR="0" wp14:anchorId="3A1F199A" wp14:editId="3BB3C492">
-            <wp:extent cx="5943600" cy="3342640"/>
-            <wp:effectExtent l="0" t="0" r="0" b="0"/>
-            <wp:docPr id="22" name="Picture 22"/>
             <wp:cNvGraphicFramePr>
               <a:graphicFrameLocks xmlns:a="http://schemas.openxmlformats.org/drawingml/2006/main" noChangeAspect="1"/>
             </wp:cNvGraphicFramePr>
@@ -1544,6 +1454,7 @@
     </w:p>
     <w:p>
       <w:pPr>
+        <w:ind w:left="0" w:firstLine="0"/>
         <w:rPr>
           <w:b/>
           <w:sz w:val="24"/>
@@ -1567,7 +1478,7 @@
           <w:b/>
           <w:sz w:val="24"/>
         </w:rPr>
-        <w:t>User inputs data, and clicks save</w:t>
+        <w:t>User enters id into a text field</w:t>
       </w:r>
     </w:p>
     <w:p>
@@ -1587,7 +1498,7 @@
           <w:b/>
           <w:sz w:val="24"/>
         </w:rPr>
-        <w:t>System goes back to inventory screen</w:t>
+        <w:t>System displays the update product screen</w:t>
       </w:r>
     </w:p>
     <w:p>
@@ -1599,157 +1510,17 @@
           <w:sz w:val="24"/>
         </w:rPr>
       </w:pPr>
-    </w:p>
-    <w:p>
-      <w:pPr>
-        <w:pStyle w:val="ListParagraph"/>
-        <w:ind w:firstLine="0"/>
-        <w:rPr>
-          <w:b/>
-          <w:sz w:val="24"/>
-        </w:rPr>
-      </w:pPr>
-      <w:r>
-        <w:rPr>
-          <w:b/>
+      <w:r>
+        <w:rPr>
+          <w:b/>
+          <w:noProof/>
           <w:sz w:val="24"/>
         </w:rPr>
         <w:drawing>
-          <wp:inline distT="0" distB="0" distL="0" distR="0" wp14:anchorId="2DC561AB" wp14:editId="506F2141">
+          <wp:inline distT="0" distB="0" distL="0" distR="0" wp14:anchorId="3A1F199A" wp14:editId="3BB3C492">
             <wp:extent cx="5943600" cy="3342640"/>
             <wp:effectExtent l="0" t="0" r="0" b="0"/>
-            <wp:docPr id="23" name="Picture 23"/>
-            <wp:cNvGraphicFramePr>
-              <a:graphicFrameLocks xmlns:a="http://schemas.openxmlformats.org/drawingml/2006/main" noChangeAspect="1"/>
-            </wp:cNvGraphicFramePr>
-            <a:graphic xmlns:a="http://schemas.openxmlformats.org/drawingml/2006/main">
-              <a:graphicData uri="http://schemas.openxmlformats.org/drawingml/2006/picture">
-                <pic:pic xmlns:pic="http://schemas.openxmlformats.org/drawingml/2006/picture">
-                  <pic:nvPicPr>
-                    <pic:cNvPr id="1" name=""/>
-                    <pic:cNvPicPr/>
-                  </pic:nvPicPr>
-                  <pic:blipFill>
-                    <a:blip r:embed="rId21"/>
-                    <a:stretch>
-                      <a:fillRect/>
-                    </a:stretch>
-                  </pic:blipFill>
-                  <pic:spPr>
-                    <a:xfrm>
-                      <a:off x="0" y="0"/>
-                      <a:ext cx="5943600" cy="3342640"/>
-                    </a:xfrm>
-                    <a:prstGeom prst="rect">
-                      <a:avLst/>
-                    </a:prstGeom>
-                  </pic:spPr>
-                </pic:pic>
-              </a:graphicData>
-            </a:graphic>
-          </wp:inline>
-        </w:drawing>
-      </w:r>
-    </w:p>
-    <w:p>
-      <w:pPr>
-        <w:pStyle w:val="ListParagraph"/>
-        <w:numPr>
-          <w:ilvl w:val="0"/>
-          <w:numId w:val="1"/>
-        </w:numPr>
-        <w:rPr>
-          <w:b/>
-          <w:sz w:val="24"/>
-        </w:rPr>
-      </w:pPr>
-      <w:r>
-        <w:rPr>
-          <w:b/>
-          <w:sz w:val="24"/>
-        </w:rPr>
-        <w:t>User clicks back button</w:t>
-      </w:r>
-    </w:p>
-    <w:p>
-      <w:pPr>
-        <w:pStyle w:val="ListParagraph"/>
-        <w:numPr>
-          <w:ilvl w:val="0"/>
-          <w:numId w:val="1"/>
-        </w:numPr>
-        <w:rPr>
-          <w:b/>
-          <w:sz w:val="24"/>
-        </w:rPr>
-      </w:pPr>
-      <w:r>
-        <w:rPr>
-          <w:b/>
-          <w:sz w:val="24"/>
-        </w:rPr>
-        <w:t xml:space="preserve"> User clicks add new product button </w:t>
-      </w:r>
-    </w:p>
-    <w:p>
-      <w:pPr>
-        <w:pStyle w:val="ListParagraph"/>
-        <w:numPr>
-          <w:ilvl w:val="0"/>
-          <w:numId w:val="1"/>
-        </w:numPr>
-        <w:rPr>
-          <w:b/>
-          <w:sz w:val="24"/>
-        </w:rPr>
-      </w:pPr>
-      <w:r>
-        <w:rPr>
-          <w:b/>
-          <w:sz w:val="24"/>
-        </w:rPr>
-        <w:t xml:space="preserve"> System displays new product screen</w:t>
-      </w:r>
-    </w:p>
-    <w:p>
-      <w:pPr>
-        <w:pStyle w:val="ListParagraph"/>
-        <w:ind w:firstLine="0"/>
-        <w:rPr>
-          <w:b/>
-          <w:sz w:val="24"/>
-        </w:rPr>
-      </w:pPr>
-    </w:p>
-    <w:p>
-      <w:pPr>
-        <w:pStyle w:val="ListParagraph"/>
-        <w:ind w:firstLine="0"/>
-        <w:rPr>
-          <w:b/>
-          <w:sz w:val="24"/>
-        </w:rPr>
-      </w:pPr>
-    </w:p>
-    <w:p>
-      <w:pPr>
-        <w:pStyle w:val="ListParagraph"/>
-        <w:ind w:firstLine="0"/>
-        <w:rPr>
-          <w:b/>
-          <w:sz w:val="24"/>
-        </w:rPr>
-      </w:pPr>
-      <w:r>
-        <w:rPr>
-          <w:b/>
-          <w:sz w:val="24"/>
-        </w:rPr>
-        <w:drawing>
-          <wp:inline distT="0" distB="0" distL="0" distR="0" wp14:anchorId="3695235C" wp14:editId="2E892985">
-            <wp:extent cx="5943600" cy="3342640"/>
-            <wp:effectExtent l="0" t="0" r="0" b="0"/>
-            <wp:docPr id="24" name="Picture 24"/>
+            <wp:docPr id="22" name="Picture 22"/>
             <wp:cNvGraphicFramePr>
               <a:graphicFrameLocks xmlns:a="http://schemas.openxmlformats.org/drawingml/2006/main" noChangeAspect="1"/>
             </wp:cNvGraphicFramePr>
@@ -1784,6 +1555,14 @@
     </w:p>
     <w:p>
       <w:pPr>
+        <w:rPr>
+          <w:b/>
+          <w:sz w:val="24"/>
+        </w:rPr>
+      </w:pPr>
+    </w:p>
+    <w:p>
+      <w:pPr>
         <w:pStyle w:val="ListParagraph"/>
         <w:numPr>
           <w:ilvl w:val="0"/>
@@ -1799,17 +1578,8 @@
           <w:b/>
           <w:sz w:val="24"/>
         </w:rPr>
-        <w:t>Use</w:t>
-      </w:r>
-      <w:r>
-        <w:rPr>
-          <w:b/>
-          <w:sz w:val="24"/>
-        </w:rPr>
-        <w:t>r clicks Add</w:t>
-      </w:r>
-      <w:bookmarkStart w:id="0" w:name="_GoBack"/>
-      <w:bookmarkEnd w:id="0"/>
+        <w:t>User inputs data, and clicks save</w:t>
+      </w:r>
     </w:p>
     <w:p>
       <w:pPr>
@@ -1828,28 +1598,7 @@
           <w:b/>
           <w:sz w:val="24"/>
         </w:rPr>
-        <w:t>System displays inventory screen</w:t>
-      </w:r>
-    </w:p>
-    <w:p>
-      <w:pPr>
-        <w:pStyle w:val="ListParagraph"/>
-        <w:numPr>
-          <w:ilvl w:val="0"/>
-          <w:numId w:val="1"/>
-        </w:numPr>
-        <w:rPr>
-          <w:b/>
-          <w:sz w:val="24"/>
-        </w:rPr>
-      </w:pPr>
-      <w:r>
-        <w:rPr>
-          <w:b/>
-          <w:sz w:val="24"/>
-        </w:rPr>
-        <w:lastRenderedPageBreak/>
-        <w:t>If user presses user information button, the system displays user info screen</w:t>
+        <w:t>System goes back to inventory screen</w:t>
       </w:r>
     </w:p>
     <w:p>
@@ -1861,16 +1610,27 @@
           <w:sz w:val="24"/>
         </w:rPr>
       </w:pPr>
-      <w:r>
-        <w:rPr>
-          <w:b/>
+    </w:p>
+    <w:p>
+      <w:pPr>
+        <w:pStyle w:val="ListParagraph"/>
+        <w:ind w:firstLine="0"/>
+        <w:rPr>
+          <w:b/>
+          <w:sz w:val="24"/>
+        </w:rPr>
+      </w:pPr>
+      <w:r>
+        <w:rPr>
+          <w:b/>
+          <w:noProof/>
           <w:sz w:val="24"/>
         </w:rPr>
         <w:drawing>
-          <wp:inline distT="0" distB="0" distL="0" distR="0" wp14:anchorId="6ABA7373" wp14:editId="6449539F">
+          <wp:inline distT="0" distB="0" distL="0" distR="0" wp14:anchorId="2DC561AB" wp14:editId="506F2141">
             <wp:extent cx="5943600" cy="3342640"/>
             <wp:effectExtent l="0" t="0" r="0" b="0"/>
-            <wp:docPr id="14" name="Picture 14"/>
+            <wp:docPr id="23" name="Picture 23"/>
             <wp:cNvGraphicFramePr>
               <a:graphicFrameLocks xmlns:a="http://schemas.openxmlformats.org/drawingml/2006/main" noChangeAspect="1"/>
             </wp:cNvGraphicFramePr>
@@ -1882,7 +1642,7 @@
                     <pic:cNvPicPr/>
                   </pic:nvPicPr>
                   <pic:blipFill>
-                    <a:blip r:embed="rId7"/>
+                    <a:blip r:embed="rId22"/>
                     <a:stretch>
                       <a:fillRect/>
                     </a:stretch>
@@ -1920,7 +1680,47 @@
           <w:b/>
           <w:sz w:val="24"/>
         </w:rPr>
-        <w:t>If user clicks on employee management, the system displays employee management screen</w:t>
+        <w:t>User clicks back button</w:t>
+      </w:r>
+    </w:p>
+    <w:p>
+      <w:pPr>
+        <w:pStyle w:val="ListParagraph"/>
+        <w:numPr>
+          <w:ilvl w:val="0"/>
+          <w:numId w:val="1"/>
+        </w:numPr>
+        <w:rPr>
+          <w:b/>
+          <w:sz w:val="24"/>
+        </w:rPr>
+      </w:pPr>
+      <w:r>
+        <w:rPr>
+          <w:b/>
+          <w:sz w:val="24"/>
+        </w:rPr>
+        <w:t xml:space="preserve"> User clicks add new product button </w:t>
+      </w:r>
+    </w:p>
+    <w:p>
+      <w:pPr>
+        <w:pStyle w:val="ListParagraph"/>
+        <w:numPr>
+          <w:ilvl w:val="0"/>
+          <w:numId w:val="1"/>
+        </w:numPr>
+        <w:rPr>
+          <w:b/>
+          <w:sz w:val="24"/>
+        </w:rPr>
+      </w:pPr>
+      <w:r>
+        <w:rPr>
+          <w:b/>
+          <w:sz w:val="24"/>
+        </w:rPr>
+        <w:t xml:space="preserve"> System displays new product screen</w:t>
       </w:r>
     </w:p>
     <w:p>
@@ -1932,16 +1732,37 @@
           <w:sz w:val="24"/>
         </w:rPr>
       </w:pPr>
-      <w:r>
-        <w:rPr>
-          <w:b/>
+    </w:p>
+    <w:p>
+      <w:pPr>
+        <w:pStyle w:val="ListParagraph"/>
+        <w:ind w:firstLine="0"/>
+        <w:rPr>
+          <w:b/>
+          <w:sz w:val="24"/>
+        </w:rPr>
+      </w:pPr>
+    </w:p>
+    <w:p>
+      <w:pPr>
+        <w:pStyle w:val="ListParagraph"/>
+        <w:ind w:firstLine="0"/>
+        <w:rPr>
+          <w:b/>
+          <w:sz w:val="24"/>
+        </w:rPr>
+      </w:pPr>
+      <w:r>
+        <w:rPr>
+          <w:b/>
+          <w:noProof/>
           <w:sz w:val="24"/>
         </w:rPr>
         <w:drawing>
-          <wp:inline distT="0" distB="0" distL="0" distR="0" wp14:anchorId="008DE92D" wp14:editId="47659337">
+          <wp:inline distT="0" distB="0" distL="0" distR="0" wp14:anchorId="3695235C" wp14:editId="2E892985">
             <wp:extent cx="5943600" cy="3342640"/>
             <wp:effectExtent l="0" t="0" r="0" b="0"/>
-            <wp:docPr id="15" name="Picture 15"/>
+            <wp:docPr id="24" name="Picture 24"/>
             <wp:cNvGraphicFramePr>
               <a:graphicFrameLocks xmlns:a="http://schemas.openxmlformats.org/drawingml/2006/main" noChangeAspect="1"/>
             </wp:cNvGraphicFramePr>
@@ -1991,7 +1812,55 @@
           <w:b/>
           <w:sz w:val="24"/>
         </w:rPr>
-        <w:t>If user clicks on add employee, the system displays add employee screen</w:t>
+        <w:t>Use</w:t>
+      </w:r>
+      <w:r>
+        <w:rPr>
+          <w:b/>
+          <w:sz w:val="24"/>
+        </w:rPr>
+        <w:t>r clicks Add</w:t>
+      </w:r>
+    </w:p>
+    <w:p>
+      <w:pPr>
+        <w:pStyle w:val="ListParagraph"/>
+        <w:numPr>
+          <w:ilvl w:val="0"/>
+          <w:numId w:val="1"/>
+        </w:numPr>
+        <w:rPr>
+          <w:b/>
+          <w:sz w:val="24"/>
+        </w:rPr>
+      </w:pPr>
+      <w:r>
+        <w:rPr>
+          <w:b/>
+          <w:sz w:val="24"/>
+        </w:rPr>
+        <w:t>System displays inventory screen</w:t>
+      </w:r>
+    </w:p>
+    <w:p>
+      <w:pPr>
+        <w:pStyle w:val="ListParagraph"/>
+        <w:numPr>
+          <w:ilvl w:val="0"/>
+          <w:numId w:val="1"/>
+        </w:numPr>
+        <w:rPr>
+          <w:b/>
+          <w:sz w:val="24"/>
+        </w:rPr>
+      </w:pPr>
+      <w:r>
+        <w:rPr>
+          <w:b/>
+          <w:sz w:val="24"/>
+        </w:rPr>
+        <w:lastRenderedPageBreak/>
+        <w:t>If user presses user information button, the system displays user info screen</w:t>
       </w:r>
     </w:p>
     <w:p>
@@ -2006,14 +1875,86 @@
       <w:r>
         <w:rPr>
           <w:b/>
-          <w:sz w:val="24"/>
-        </w:rPr>
-        <w:lastRenderedPageBreak/>
+          <w:noProof/>
+          <w:sz w:val="24"/>
+        </w:rPr>
         <w:drawing>
-          <wp:inline distT="0" distB="0" distL="0" distR="0" wp14:anchorId="657B3718" wp14:editId="2835D5EB">
+          <wp:inline distT="0" distB="0" distL="0" distR="0" wp14:anchorId="6ABA7373" wp14:editId="6449539F">
             <wp:extent cx="5943600" cy="3342640"/>
             <wp:effectExtent l="0" t="0" r="0" b="0"/>
-            <wp:docPr id="17" name="Picture 17"/>
+            <wp:docPr id="14" name="Picture 14"/>
+            <wp:cNvGraphicFramePr>
+              <a:graphicFrameLocks xmlns:a="http://schemas.openxmlformats.org/drawingml/2006/main" noChangeAspect="1"/>
+            </wp:cNvGraphicFramePr>
+            <a:graphic xmlns:a="http://schemas.openxmlformats.org/drawingml/2006/main">
+              <a:graphicData uri="http://schemas.openxmlformats.org/drawingml/2006/picture">
+                <pic:pic xmlns:pic="http://schemas.openxmlformats.org/drawingml/2006/picture">
+                  <pic:nvPicPr>
+                    <pic:cNvPr id="1" name=""/>
+                    <pic:cNvPicPr/>
+                  </pic:nvPicPr>
+                  <pic:blipFill>
+                    <a:blip r:embed="rId8"/>
+                    <a:stretch>
+                      <a:fillRect/>
+                    </a:stretch>
+                  </pic:blipFill>
+                  <pic:spPr>
+                    <a:xfrm>
+                      <a:off x="0" y="0"/>
+                      <a:ext cx="5943600" cy="3342640"/>
+                    </a:xfrm>
+                    <a:prstGeom prst="rect">
+                      <a:avLst/>
+                    </a:prstGeom>
+                  </pic:spPr>
+                </pic:pic>
+              </a:graphicData>
+            </a:graphic>
+          </wp:inline>
+        </w:drawing>
+      </w:r>
+    </w:p>
+    <w:p>
+      <w:pPr>
+        <w:pStyle w:val="ListParagraph"/>
+        <w:numPr>
+          <w:ilvl w:val="0"/>
+          <w:numId w:val="1"/>
+        </w:numPr>
+        <w:rPr>
+          <w:b/>
+          <w:sz w:val="24"/>
+        </w:rPr>
+      </w:pPr>
+      <w:r>
+        <w:rPr>
+          <w:b/>
+          <w:sz w:val="24"/>
+        </w:rPr>
+        <w:t>If user clicks on employee management, the system displays employee management screen</w:t>
+      </w:r>
+    </w:p>
+    <w:p>
+      <w:pPr>
+        <w:pStyle w:val="ListParagraph"/>
+        <w:ind w:firstLine="0"/>
+        <w:rPr>
+          <w:b/>
+          <w:sz w:val="24"/>
+        </w:rPr>
+      </w:pPr>
+      <w:r>
+        <w:rPr>
+          <w:b/>
+          <w:noProof/>
+          <w:sz w:val="24"/>
+        </w:rPr>
+        <w:drawing>
+          <wp:inline distT="0" distB="0" distL="0" distR="0" wp14:anchorId="008DE92D" wp14:editId="47659337">
+            <wp:extent cx="5943600" cy="3342640"/>
+            <wp:effectExtent l="0" t="0" r="0" b="0"/>
+            <wp:docPr id="15" name="Picture 15"/>
             <wp:cNvGraphicFramePr>
               <a:graphicFrameLocks xmlns:a="http://schemas.openxmlformats.org/drawingml/2006/main" noChangeAspect="1"/>
             </wp:cNvGraphicFramePr>
@@ -2054,14 +1995,16 @@
           <w:numId w:val="1"/>
         </w:numPr>
         <w:rPr>
-          <w:sz w:val="20"/>
-        </w:rPr>
-      </w:pPr>
-      <w:r>
-        <w:rPr>
-          <w:sz w:val="20"/>
-        </w:rPr>
-        <w:t>If user clicks delete employee, the system displays delete employee screen</w:t>
+          <w:b/>
+          <w:sz w:val="24"/>
+        </w:rPr>
+      </w:pPr>
+      <w:r>
+        <w:rPr>
+          <w:b/>
+          <w:sz w:val="24"/>
+        </w:rPr>
+        <w:t>If user clicks on add employee, the system displays add employee screen</w:t>
       </w:r>
     </w:p>
     <w:p>
@@ -2069,18 +2012,22 @@
         <w:pStyle w:val="ListParagraph"/>
         <w:ind w:firstLine="0"/>
         <w:rPr>
-          <w:sz w:val="20"/>
-        </w:rPr>
-      </w:pPr>
-      <w:r>
-        <w:rPr>
-          <w:sz w:val="20"/>
-        </w:rPr>
+          <w:b/>
+          <w:sz w:val="24"/>
+        </w:rPr>
+      </w:pPr>
+      <w:r>
+        <w:rPr>
+          <w:b/>
+          <w:noProof/>
+          <w:sz w:val="24"/>
+        </w:rPr>
+        <w:lastRenderedPageBreak/>
         <w:drawing>
-          <wp:inline distT="0" distB="0" distL="0" distR="0" wp14:anchorId="0A586674" wp14:editId="45923B83">
+          <wp:inline distT="0" distB="0" distL="0" distR="0" wp14:anchorId="657B3718" wp14:editId="2835D5EB">
             <wp:extent cx="5943600" cy="3342640"/>
             <wp:effectExtent l="0" t="0" r="0" b="0"/>
-            <wp:docPr id="18" name="Picture 18"/>
+            <wp:docPr id="17" name="Picture 17"/>
             <wp:cNvGraphicFramePr>
               <a:graphicFrameLocks xmlns:a="http://schemas.openxmlformats.org/drawingml/2006/main" noChangeAspect="1"/>
             </wp:cNvGraphicFramePr>
@@ -2113,6 +2060,605 @@
         </w:drawing>
       </w:r>
     </w:p>
+    <w:p>
+      <w:pPr>
+        <w:pStyle w:val="ListParagraph"/>
+        <w:numPr>
+          <w:ilvl w:val="0"/>
+          <w:numId w:val="1"/>
+        </w:numPr>
+        <w:rPr>
+          <w:sz w:val="20"/>
+        </w:rPr>
+      </w:pPr>
+      <w:r>
+        <w:rPr>
+          <w:sz w:val="20"/>
+        </w:rPr>
+        <w:t>If user clicks delete employee, the system displays delete employee screen</w:t>
+      </w:r>
+    </w:p>
+    <w:p>
+      <w:pPr>
+        <w:pStyle w:val="ListParagraph"/>
+        <w:ind w:firstLine="0"/>
+        <w:rPr>
+          <w:sz w:val="20"/>
+        </w:rPr>
+      </w:pPr>
+      <w:r>
+        <w:rPr>
+          <w:noProof/>
+          <w:sz w:val="20"/>
+        </w:rPr>
+        <w:drawing>
+          <wp:inline distT="0" distB="0" distL="0" distR="0" wp14:anchorId="0A586674" wp14:editId="45923B83">
+            <wp:extent cx="5943600" cy="3342640"/>
+            <wp:effectExtent l="0" t="0" r="0" b="0"/>
+            <wp:docPr id="18" name="Picture 18"/>
+            <wp:cNvGraphicFramePr>
+              <a:graphicFrameLocks xmlns:a="http://schemas.openxmlformats.org/drawingml/2006/main" noChangeAspect="1"/>
+            </wp:cNvGraphicFramePr>
+            <a:graphic xmlns:a="http://schemas.openxmlformats.org/drawingml/2006/main">
+              <a:graphicData uri="http://schemas.openxmlformats.org/drawingml/2006/picture">
+                <pic:pic xmlns:pic="http://schemas.openxmlformats.org/drawingml/2006/picture">
+                  <pic:nvPicPr>
+                    <pic:cNvPr id="1" name=""/>
+                    <pic:cNvPicPr/>
+                  </pic:nvPicPr>
+                  <pic:blipFill>
+                    <a:blip r:embed="rId27"/>
+                    <a:stretch>
+                      <a:fillRect/>
+                    </a:stretch>
+                  </pic:blipFill>
+                  <pic:spPr>
+                    <a:xfrm>
+                      <a:off x="0" y="0"/>
+                      <a:ext cx="5943600" cy="3342640"/>
+                    </a:xfrm>
+                    <a:prstGeom prst="rect">
+                      <a:avLst/>
+                    </a:prstGeom>
+                  </pic:spPr>
+                </pic:pic>
+              </a:graphicData>
+            </a:graphic>
+          </wp:inline>
+        </w:drawing>
+      </w:r>
+    </w:p>
+    <w:p>
+      <w:pPr>
+        <w:pStyle w:val="ListParagraph"/>
+        <w:numPr>
+          <w:ilvl w:val="0"/>
+          <w:numId w:val="1"/>
+        </w:numPr>
+        <w:rPr>
+          <w:sz w:val="20"/>
+        </w:rPr>
+      </w:pPr>
+      <w:r>
+        <w:rPr>
+          <w:sz w:val="20"/>
+        </w:rPr>
+        <w:t xml:space="preserve">As a </w:t>
+      </w:r>
+      <w:proofErr w:type="gramStart"/>
+      <w:r>
+        <w:rPr>
+          <w:sz w:val="20"/>
+        </w:rPr>
+        <w:t>user</w:t>
+      </w:r>
+      <w:proofErr w:type="gramEnd"/>
+      <w:r>
+        <w:rPr>
+          <w:sz w:val="20"/>
+        </w:rPr>
+        <w:t xml:space="preserve"> I want to be able to download and install the program.</w:t>
+      </w:r>
+    </w:p>
+    <w:p>
+      <w:pPr>
+        <w:pStyle w:val="ListParagraph"/>
+        <w:numPr>
+          <w:ilvl w:val="0"/>
+          <w:numId w:val="1"/>
+        </w:numPr>
+        <w:rPr>
+          <w:sz w:val="20"/>
+        </w:rPr>
+      </w:pPr>
+      <w:r>
+        <w:rPr>
+          <w:sz w:val="20"/>
+        </w:rPr>
+        <w:t>The user starts the installation wizard and the welcome screen displays.</w:t>
+      </w:r>
+    </w:p>
+    <w:p>
+      <w:pPr>
+        <w:pStyle w:val="ListParagraph"/>
+        <w:ind w:firstLine="0"/>
+        <w:rPr>
+          <w:sz w:val="20"/>
+        </w:rPr>
+      </w:pPr>
+      <w:r>
+        <w:rPr>
+          <w:sz w:val="20"/>
+        </w:rPr>
+        <w:lastRenderedPageBreak/>
+        <w:drawing>
+          <wp:inline distT="0" distB="0" distL="0" distR="0" wp14:anchorId="6BEB652B" wp14:editId="40950587">
+            <wp:extent cx="4572638" cy="3429479"/>
+            <wp:effectExtent l="0" t="0" r="0" b="0"/>
+            <wp:docPr id="4" name="Picture 4"/>
+            <wp:cNvGraphicFramePr>
+              <a:graphicFrameLocks xmlns:a="http://schemas.openxmlformats.org/drawingml/2006/main" noChangeAspect="1"/>
+            </wp:cNvGraphicFramePr>
+            <a:graphic xmlns:a="http://schemas.openxmlformats.org/drawingml/2006/main">
+              <a:graphicData uri="http://schemas.openxmlformats.org/drawingml/2006/picture">
+                <pic:pic xmlns:pic="http://schemas.openxmlformats.org/drawingml/2006/picture">
+                  <pic:nvPicPr>
+                    <pic:cNvPr id="0" name=""/>
+                    <pic:cNvPicPr/>
+                  </pic:nvPicPr>
+                  <pic:blipFill>
+                    <a:blip r:embed="rId28"/>
+                    <a:stretch>
+                      <a:fillRect/>
+                    </a:stretch>
+                  </pic:blipFill>
+                  <pic:spPr>
+                    <a:xfrm>
+                      <a:off x="0" y="0"/>
+                      <a:ext cx="4572638" cy="3429479"/>
+                    </a:xfrm>
+                    <a:prstGeom prst="rect">
+                      <a:avLst/>
+                    </a:prstGeom>
+                  </pic:spPr>
+                </pic:pic>
+              </a:graphicData>
+            </a:graphic>
+          </wp:inline>
+        </w:drawing>
+      </w:r>
+    </w:p>
+    <w:p>
+      <w:pPr>
+        <w:pStyle w:val="ListParagraph"/>
+        <w:numPr>
+          <w:ilvl w:val="0"/>
+          <w:numId w:val="1"/>
+        </w:numPr>
+        <w:rPr>
+          <w:sz w:val="20"/>
+        </w:rPr>
+      </w:pPr>
+      <w:r>
+        <w:rPr>
+          <w:sz w:val="20"/>
+        </w:rPr>
+        <w:t>The user clicks the next button and the system displays the location screen.</w:t>
+      </w:r>
+    </w:p>
+    <w:p>
+      <w:pPr>
+        <w:pStyle w:val="ListParagraph"/>
+        <w:ind w:firstLine="0"/>
+        <w:rPr>
+          <w:sz w:val="20"/>
+        </w:rPr>
+      </w:pPr>
+      <w:r>
+        <w:rPr>
+          <w:sz w:val="20"/>
+        </w:rPr>
+        <w:drawing>
+          <wp:inline distT="0" distB="0" distL="0" distR="0" wp14:anchorId="20F0C67B" wp14:editId="4FFB29DC">
+            <wp:extent cx="4572638" cy="3429479"/>
+            <wp:effectExtent l="0" t="0" r="0" b="0"/>
+            <wp:docPr id="6" name="Picture 6"/>
+            <wp:cNvGraphicFramePr>
+              <a:graphicFrameLocks xmlns:a="http://schemas.openxmlformats.org/drawingml/2006/main" noChangeAspect="1"/>
+            </wp:cNvGraphicFramePr>
+            <a:graphic xmlns:a="http://schemas.openxmlformats.org/drawingml/2006/main">
+              <a:graphicData uri="http://schemas.openxmlformats.org/drawingml/2006/picture">
+                <pic:pic xmlns:pic="http://schemas.openxmlformats.org/drawingml/2006/picture">
+                  <pic:nvPicPr>
+                    <pic:cNvPr id="0" name=""/>
+                    <pic:cNvPicPr/>
+                  </pic:nvPicPr>
+                  <pic:blipFill>
+                    <a:blip r:embed="rId29"/>
+                    <a:stretch>
+                      <a:fillRect/>
+                    </a:stretch>
+                  </pic:blipFill>
+                  <pic:spPr>
+                    <a:xfrm>
+                      <a:off x="0" y="0"/>
+                      <a:ext cx="4572638" cy="3429479"/>
+                    </a:xfrm>
+                    <a:prstGeom prst="rect">
+                      <a:avLst/>
+                    </a:prstGeom>
+                  </pic:spPr>
+                </pic:pic>
+              </a:graphicData>
+            </a:graphic>
+          </wp:inline>
+        </w:drawing>
+      </w:r>
+    </w:p>
+    <w:p>
+      <w:pPr>
+        <w:pStyle w:val="ListParagraph"/>
+        <w:numPr>
+          <w:ilvl w:val="0"/>
+          <w:numId w:val="1"/>
+        </w:numPr>
+        <w:rPr>
+          <w:sz w:val="20"/>
+        </w:rPr>
+      </w:pPr>
+      <w:r>
+        <w:rPr>
+          <w:sz w:val="20"/>
+        </w:rPr>
+        <w:t>The user chooses the file destination and the clicks next.</w:t>
+      </w:r>
+    </w:p>
+    <w:p>
+      <w:pPr>
+        <w:pStyle w:val="ListParagraph"/>
+        <w:numPr>
+          <w:ilvl w:val="0"/>
+          <w:numId w:val="1"/>
+        </w:numPr>
+        <w:rPr>
+          <w:sz w:val="20"/>
+        </w:rPr>
+      </w:pPr>
+      <w:r>
+        <w:rPr>
+          <w:sz w:val="20"/>
+        </w:rPr>
+        <w:t xml:space="preserve">The system displays the </w:t>
+      </w:r>
+      <w:proofErr w:type="spellStart"/>
+      <w:r>
+        <w:rPr>
+          <w:sz w:val="20"/>
+        </w:rPr>
+        <w:t>config</w:t>
+      </w:r>
+      <w:proofErr w:type="spellEnd"/>
+      <w:r>
+        <w:rPr>
+          <w:sz w:val="20"/>
+        </w:rPr>
+        <w:t xml:space="preserve"> screen.</w:t>
+      </w:r>
+    </w:p>
+    <w:p>
+      <w:pPr>
+        <w:pStyle w:val="ListParagraph"/>
+        <w:ind w:firstLine="0"/>
+        <w:rPr>
+          <w:sz w:val="20"/>
+        </w:rPr>
+      </w:pPr>
+      <w:r>
+        <w:rPr>
+          <w:sz w:val="20"/>
+        </w:rPr>
+        <w:lastRenderedPageBreak/>
+        <w:t xml:space="preserve"> </w:t>
+      </w:r>
+      <w:r>
+        <w:rPr>
+          <w:sz w:val="20"/>
+        </w:rPr>
+        <w:drawing>
+          <wp:inline distT="0" distB="0" distL="0" distR="0" wp14:anchorId="68657A7F" wp14:editId="181942E4">
+            <wp:extent cx="4572638" cy="3429479"/>
+            <wp:effectExtent l="0" t="0" r="0" b="0"/>
+            <wp:docPr id="7" name="Picture 7"/>
+            <wp:cNvGraphicFramePr>
+              <a:graphicFrameLocks xmlns:a="http://schemas.openxmlformats.org/drawingml/2006/main" noChangeAspect="1"/>
+            </wp:cNvGraphicFramePr>
+            <a:graphic xmlns:a="http://schemas.openxmlformats.org/drawingml/2006/main">
+              <a:graphicData uri="http://schemas.openxmlformats.org/drawingml/2006/picture">
+                <pic:pic xmlns:pic="http://schemas.openxmlformats.org/drawingml/2006/picture">
+                  <pic:nvPicPr>
+                    <pic:cNvPr id="0" name=""/>
+                    <pic:cNvPicPr/>
+                  </pic:nvPicPr>
+                  <pic:blipFill>
+                    <a:blip r:embed="rId30"/>
+                    <a:stretch>
+                      <a:fillRect/>
+                    </a:stretch>
+                  </pic:blipFill>
+                  <pic:spPr>
+                    <a:xfrm>
+                      <a:off x="0" y="0"/>
+                      <a:ext cx="4572638" cy="3429479"/>
+                    </a:xfrm>
+                    <a:prstGeom prst="rect">
+                      <a:avLst/>
+                    </a:prstGeom>
+                  </pic:spPr>
+                </pic:pic>
+              </a:graphicData>
+            </a:graphic>
+          </wp:inline>
+        </w:drawing>
+      </w:r>
+    </w:p>
+    <w:p>
+      <w:pPr>
+        <w:pStyle w:val="ListParagraph"/>
+        <w:numPr>
+          <w:ilvl w:val="0"/>
+          <w:numId w:val="1"/>
+        </w:numPr>
+        <w:rPr>
+          <w:sz w:val="20"/>
+        </w:rPr>
+      </w:pPr>
+      <w:r>
+        <w:rPr>
+          <w:sz w:val="20"/>
+        </w:rPr>
+        <w:t>The user fills in the information and clicks the next button.</w:t>
+      </w:r>
+    </w:p>
+    <w:p>
+      <w:pPr>
+        <w:pStyle w:val="ListParagraph"/>
+        <w:numPr>
+          <w:ilvl w:val="0"/>
+          <w:numId w:val="1"/>
+        </w:numPr>
+        <w:rPr>
+          <w:sz w:val="20"/>
+        </w:rPr>
+      </w:pPr>
+      <w:r>
+        <w:rPr>
+          <w:sz w:val="20"/>
+        </w:rPr>
+        <w:t>The system displays the user setup screen.</w:t>
+      </w:r>
+    </w:p>
+    <w:p>
+      <w:pPr>
+        <w:pStyle w:val="ListParagraph"/>
+        <w:ind w:firstLine="0"/>
+        <w:rPr>
+          <w:sz w:val="20"/>
+        </w:rPr>
+      </w:pPr>
+      <w:r>
+        <w:rPr>
+          <w:sz w:val="20"/>
+        </w:rPr>
+        <w:drawing>
+          <wp:inline distT="0" distB="0" distL="0" distR="0" wp14:anchorId="742AB8C9" wp14:editId="25FFF042">
+            <wp:extent cx="4572638" cy="3429479"/>
+            <wp:effectExtent l="0" t="0" r="0" b="0"/>
+            <wp:docPr id="8" name="Picture 8"/>
+            <wp:cNvGraphicFramePr>
+              <a:graphicFrameLocks xmlns:a="http://schemas.openxmlformats.org/drawingml/2006/main" noChangeAspect="1"/>
+            </wp:cNvGraphicFramePr>
+            <a:graphic xmlns:a="http://schemas.openxmlformats.org/drawingml/2006/main">
+              <a:graphicData uri="http://schemas.openxmlformats.org/drawingml/2006/picture">
+                <pic:pic xmlns:pic="http://schemas.openxmlformats.org/drawingml/2006/picture">
+                  <pic:nvPicPr>
+                    <pic:cNvPr id="0" name=""/>
+                    <pic:cNvPicPr/>
+                  </pic:nvPicPr>
+                  <pic:blipFill>
+                    <a:blip r:embed="rId31"/>
+                    <a:stretch>
+                      <a:fillRect/>
+                    </a:stretch>
+                  </pic:blipFill>
+                  <pic:spPr>
+                    <a:xfrm>
+                      <a:off x="0" y="0"/>
+                      <a:ext cx="4572638" cy="3429479"/>
+                    </a:xfrm>
+                    <a:prstGeom prst="rect">
+                      <a:avLst/>
+                    </a:prstGeom>
+                  </pic:spPr>
+                </pic:pic>
+              </a:graphicData>
+            </a:graphic>
+          </wp:inline>
+        </w:drawing>
+      </w:r>
+    </w:p>
+    <w:p>
+      <w:pPr>
+        <w:pStyle w:val="ListParagraph"/>
+        <w:numPr>
+          <w:ilvl w:val="0"/>
+          <w:numId w:val="1"/>
+        </w:numPr>
+        <w:rPr>
+          <w:sz w:val="20"/>
+        </w:rPr>
+      </w:pPr>
+      <w:r>
+        <w:rPr>
+          <w:sz w:val="20"/>
+        </w:rPr>
+        <w:t>The user fills in the information and clicks the next button.</w:t>
+      </w:r>
+    </w:p>
+    <w:p>
+      <w:pPr>
+        <w:pStyle w:val="ListParagraph"/>
+        <w:numPr>
+          <w:ilvl w:val="0"/>
+          <w:numId w:val="1"/>
+        </w:numPr>
+        <w:rPr>
+          <w:sz w:val="20"/>
+        </w:rPr>
+      </w:pPr>
+      <w:r>
+        <w:rPr>
+          <w:sz w:val="20"/>
+        </w:rPr>
+        <w:t>The system displays the confirmation screen.</w:t>
+      </w:r>
+    </w:p>
+    <w:p>
+      <w:pPr>
+        <w:pStyle w:val="ListParagraph"/>
+        <w:ind w:firstLine="0"/>
+        <w:rPr>
+          <w:sz w:val="20"/>
+        </w:rPr>
+      </w:pPr>
+      <w:r>
+        <w:rPr>
+          <w:sz w:val="20"/>
+        </w:rPr>
+        <w:lastRenderedPageBreak/>
+        <w:drawing>
+          <wp:inline distT="0" distB="0" distL="0" distR="0" wp14:anchorId="7C740548" wp14:editId="09FB8B8D">
+            <wp:extent cx="4572638" cy="3429479"/>
+            <wp:effectExtent l="0" t="0" r="0" b="0"/>
+            <wp:docPr id="11" name="Picture 11"/>
+            <wp:cNvGraphicFramePr>
+              <a:graphicFrameLocks xmlns:a="http://schemas.openxmlformats.org/drawingml/2006/main" noChangeAspect="1"/>
+            </wp:cNvGraphicFramePr>
+            <a:graphic xmlns:a="http://schemas.openxmlformats.org/drawingml/2006/main">
+              <a:graphicData uri="http://schemas.openxmlformats.org/drawingml/2006/picture">
+                <pic:pic xmlns:pic="http://schemas.openxmlformats.org/drawingml/2006/picture">
+                  <pic:nvPicPr>
+                    <pic:cNvPr id="0" name=""/>
+                    <pic:cNvPicPr/>
+                  </pic:nvPicPr>
+                  <pic:blipFill>
+                    <a:blip r:embed="rId32"/>
+                    <a:stretch>
+                      <a:fillRect/>
+                    </a:stretch>
+                  </pic:blipFill>
+                  <pic:spPr>
+                    <a:xfrm>
+                      <a:off x="0" y="0"/>
+                      <a:ext cx="4572638" cy="3429479"/>
+                    </a:xfrm>
+                    <a:prstGeom prst="rect">
+                      <a:avLst/>
+                    </a:prstGeom>
+                  </pic:spPr>
+                </pic:pic>
+              </a:graphicData>
+            </a:graphic>
+          </wp:inline>
+        </w:drawing>
+      </w:r>
+    </w:p>
+    <w:p>
+      <w:pPr>
+        <w:pStyle w:val="ListParagraph"/>
+        <w:numPr>
+          <w:ilvl w:val="0"/>
+          <w:numId w:val="1"/>
+        </w:numPr>
+        <w:rPr>
+          <w:sz w:val="20"/>
+        </w:rPr>
+      </w:pPr>
+      <w:r>
+        <w:rPr>
+          <w:sz w:val="20"/>
+        </w:rPr>
+        <w:t>The user clicks the install button.</w:t>
+      </w:r>
+    </w:p>
+    <w:p>
+      <w:pPr>
+        <w:pStyle w:val="ListParagraph"/>
+        <w:numPr>
+          <w:ilvl w:val="0"/>
+          <w:numId w:val="1"/>
+        </w:numPr>
+        <w:rPr>
+          <w:sz w:val="20"/>
+        </w:rPr>
+      </w:pPr>
+      <w:r>
+        <w:rPr>
+          <w:sz w:val="20"/>
+        </w:rPr>
+        <w:t>The system displays the run screen.</w:t>
+      </w:r>
+    </w:p>
+    <w:p>
+      <w:pPr>
+        <w:pStyle w:val="ListParagraph"/>
+        <w:ind w:firstLine="0"/>
+        <w:rPr>
+          <w:sz w:val="20"/>
+        </w:rPr>
+      </w:pPr>
+      <w:r>
+        <w:rPr>
+          <w:sz w:val="20"/>
+        </w:rPr>
+        <w:drawing>
+          <wp:inline distT="0" distB="0" distL="0" distR="0" wp14:anchorId="070395B5" wp14:editId="2F92FC2C">
+            <wp:extent cx="4572638" cy="3429479"/>
+            <wp:effectExtent l="0" t="0" r="0" b="0"/>
+            <wp:docPr id="16" name="Picture 16"/>
+            <wp:cNvGraphicFramePr>
+              <a:graphicFrameLocks xmlns:a="http://schemas.openxmlformats.org/drawingml/2006/main" noChangeAspect="1"/>
+            </wp:cNvGraphicFramePr>
+            <a:graphic xmlns:a="http://schemas.openxmlformats.org/drawingml/2006/main">
+              <a:graphicData uri="http://schemas.openxmlformats.org/drawingml/2006/picture">
+                <pic:pic xmlns:pic="http://schemas.openxmlformats.org/drawingml/2006/picture">
+                  <pic:nvPicPr>
+                    <pic:cNvPr id="0" name=""/>
+                    <pic:cNvPicPr/>
+                  </pic:nvPicPr>
+                  <pic:blipFill>
+                    <a:blip r:embed="rId33"/>
+                    <a:stretch>
+                      <a:fillRect/>
+                    </a:stretch>
+                  </pic:blipFill>
+                  <pic:spPr>
+                    <a:xfrm>
+                      <a:off x="0" y="0"/>
+                      <a:ext cx="4572638" cy="3429479"/>
+                    </a:xfrm>
+                    <a:prstGeom prst="rect">
+                      <a:avLst/>
+                    </a:prstGeom>
+                  </pic:spPr>
+                </pic:pic>
+              </a:graphicData>
+            </a:graphic>
+          </wp:inline>
+        </w:drawing>
+      </w:r>
+      <w:bookmarkStart w:id="0" w:name="_GoBack"/>
+      <w:bookmarkEnd w:id="0"/>
+    </w:p>
     <w:sectPr>
       <w:pgSz w:w="12240" w:h="15840"/>
       <w:pgMar w:top="1440" w:right="1440" w:bottom="1440" w:left="1440" w:header="720" w:footer="720" w:gutter="0"/>
@@ -2124,8 +2670,8 @@
 </file>
 
 <file path=word/numbering.xml><?xml version="1.0" encoding="utf-8"?>
-<w:numbering xmlns:wpc="http://schemas.microsoft.com/office/word/2010/wordprocessingCanvas" xmlns:cx="http://schemas.microsoft.com/office/drawing/2014/chartex" xmlns:cx1="http://schemas.microsoft.com/office/drawing/2015/9/8/chartex" xmlns:mc="http://schemas.openxmlformats.org/markup-compatibility/2006" xmlns:o="urn:schemas-microsoft-com:office:office" xmlns:r="http://schemas.openxmlformats.org/officeDocument/2006/relationships" xmlns:m="http://schemas.openxmlformats.org/officeDocument/2006/math" xmlns:v="urn:schemas-microsoft-com:vml" xmlns:wp14="http://schemas.microsoft.com/office/word/2010/wordprocessingDrawing" xmlns:wp="http://schemas.openxmlformats.org/drawingml/2006/wordprocessingDrawing" xmlns:w10="urn:schemas-microsoft-com:office:word" xmlns:w="http://schemas.openxmlformats.org/wordprocessingml/2006/main" xmlns:w14="http://schemas.microsoft.com/office/word/2010/wordml" xmlns:w15="http://schemas.microsoft.com/office/word/2012/wordml" xmlns:w16se="http://schemas.microsoft.com/office/word/2015/wordml/symex" xmlns:wpg="http://schemas.microsoft.com/office/word/2010/wordprocessingGroup" xmlns:wpi="http://schemas.microsoft.com/office/word/2010/wordprocessingInk" xmlns:wne="http://schemas.microsoft.com/office/word/2006/wordml" xmlns:wps="http://schemas.microsoft.com/office/word/2010/wordprocessingShape" mc:Ignorable="w14 w15 w16se wp14">
-  <w:abstractNum w:abstractNumId="0" w15:restartNumberingAfterBreak="0">
+<w:numbering xmlns:wpc="http://schemas.microsoft.com/office/word/2010/wordprocessingCanvas" xmlns:mc="http://schemas.openxmlformats.org/markup-compatibility/2006" xmlns:o="urn:schemas-microsoft-com:office:office" xmlns:r="http://schemas.openxmlformats.org/officeDocument/2006/relationships" xmlns:m="http://schemas.openxmlformats.org/officeDocument/2006/math" xmlns:v="urn:schemas-microsoft-com:vml" xmlns:wp14="http://schemas.microsoft.com/office/word/2010/wordprocessingDrawing" xmlns:wp="http://schemas.openxmlformats.org/drawingml/2006/wordprocessingDrawing" xmlns:w10="urn:schemas-microsoft-com:office:word" xmlns:w="http://schemas.openxmlformats.org/wordprocessingml/2006/main" xmlns:w14="http://schemas.microsoft.com/office/word/2010/wordml" xmlns:wpg="http://schemas.microsoft.com/office/word/2010/wordprocessingGroup" xmlns:wpi="http://schemas.microsoft.com/office/word/2010/wordprocessingInk" xmlns:wne="http://schemas.microsoft.com/office/word/2006/wordml" xmlns:wps="http://schemas.microsoft.com/office/word/2010/wordprocessingShape" mc:Ignorable="w14 wp14">
+  <w:abstractNum w:abstractNumId="0">
     <w:nsid w:val="018D2F39"/>
     <w:multiLevelType w:val="hybridMultilevel"/>
     <w:tmpl w:val="BCEE97DA"/>
@@ -2214,7 +2760,7 @@
       </w:pPr>
     </w:lvl>
   </w:abstractNum>
-  <w:abstractNum w:abstractNumId="1" w15:restartNumberingAfterBreak="0">
+  <w:abstractNum w:abstractNumId="1">
     <w:nsid w:val="18E3699C"/>
     <w:multiLevelType w:val="hybridMultilevel"/>
     <w:tmpl w:val="53344CFC"/>
@@ -2303,7 +2849,7 @@
       </w:pPr>
     </w:lvl>
   </w:abstractNum>
-  <w:abstractNum w:abstractNumId="2" w15:restartNumberingAfterBreak="0">
+  <w:abstractNum w:abstractNumId="2">
     <w:nsid w:val="324E1333"/>
     <w:multiLevelType w:val="multilevel"/>
     <w:tmpl w:val="3708BBC4"/>
@@ -2424,7 +2970,7 @@
       </w:rPr>
     </w:lvl>
   </w:abstractNum>
-  <w:abstractNum w:abstractNumId="3" w15:restartNumberingAfterBreak="0">
+  <w:abstractNum w:abstractNumId="3">
     <w:nsid w:val="441B71C4"/>
     <w:multiLevelType w:val="hybridMultilevel"/>
     <w:tmpl w:val="25103A56"/>
@@ -2529,7 +3075,7 @@
 </file>
 
 <file path=word/styles.xml><?xml version="1.0" encoding="utf-8"?>
-<w:styles xmlns:mc="http://schemas.openxmlformats.org/markup-compatibility/2006" xmlns:r="http://schemas.openxmlformats.org/officeDocument/2006/relationships" xmlns:w="http://schemas.openxmlformats.org/wordprocessingml/2006/main" xmlns:w14="http://schemas.microsoft.com/office/word/2010/wordml" xmlns:w15="http://schemas.microsoft.com/office/word/2012/wordml" xmlns:w16se="http://schemas.microsoft.com/office/word/2015/wordml/symex" mc:Ignorable="w14 w15 w16se">
+<w:styles xmlns:mc="http://schemas.openxmlformats.org/markup-compatibility/2006" xmlns:r="http://schemas.openxmlformats.org/officeDocument/2006/relationships" xmlns:w="http://schemas.openxmlformats.org/wordprocessingml/2006/main" xmlns:w14="http://schemas.microsoft.com/office/word/2010/wordml" mc:Ignorable="w14">
   <w:docDefaults>
     <w:rPrDefault>
       <w:rPr>
@@ -2546,378 +3092,144 @@
       </w:pPr>
     </w:pPrDefault>
   </w:docDefaults>
-  <w:latentStyles w:defLockedState="0" w:defUIPriority="99" w:defSemiHidden="0" w:defUnhideWhenUsed="0" w:defQFormat="0" w:count="371">
-    <w:lsdException w:name="Normal" w:uiPriority="0" w:qFormat="1"/>
-    <w:lsdException w:name="heading 1" w:uiPriority="9" w:qFormat="1"/>
-    <w:lsdException w:name="heading 2" w:semiHidden="1" w:uiPriority="9" w:unhideWhenUsed="1" w:qFormat="1"/>
-    <w:lsdException w:name="heading 3" w:semiHidden="1" w:uiPriority="9" w:unhideWhenUsed="1" w:qFormat="1"/>
-    <w:lsdException w:name="heading 4" w:semiHidden="1" w:uiPriority="9" w:unhideWhenUsed="1" w:qFormat="1"/>
-    <w:lsdException w:name="heading 5" w:semiHidden="1" w:uiPriority="9" w:unhideWhenUsed="1" w:qFormat="1"/>
-    <w:lsdException w:name="heading 6" w:semiHidden="1" w:uiPriority="9" w:unhideWhenUsed="1" w:qFormat="1"/>
-    <w:lsdException w:name="heading 7" w:semiHidden="1" w:uiPriority="9" w:unhideWhenUsed="1" w:qFormat="1"/>
-    <w:lsdException w:name="heading 8" w:semiHidden="1" w:uiPriority="9" w:unhideWhenUsed="1" w:qFormat="1"/>
-    <w:lsdException w:name="heading 9" w:semiHidden="1" w:uiPriority="9" w:unhideWhenUsed="1" w:qFormat="1"/>
-    <w:lsdException w:name="index 1" w:semiHidden="1" w:unhideWhenUsed="1"/>
-    <w:lsdException w:name="index 2" w:semiHidden="1" w:unhideWhenUsed="1"/>
-    <w:lsdException w:name="index 3" w:semiHidden="1" w:unhideWhenUsed="1"/>
-    <w:lsdException w:name="index 4" w:semiHidden="1" w:unhideWhenUsed="1"/>
-    <w:lsdException w:name="index 5" w:semiHidden="1" w:unhideWhenUsed="1"/>
-    <w:lsdException w:name="index 6" w:semiHidden="1" w:unhideWhenUsed="1"/>
-    <w:lsdException w:name="index 7" w:semiHidden="1" w:unhideWhenUsed="1"/>
-    <w:lsdException w:name="index 8" w:semiHidden="1" w:unhideWhenUsed="1"/>
-    <w:lsdException w:name="index 9" w:semiHidden="1" w:unhideWhenUsed="1"/>
-    <w:lsdException w:name="toc 1" w:semiHidden="1" w:uiPriority="39" w:unhideWhenUsed="1"/>
-    <w:lsdException w:name="toc 2" w:semiHidden="1" w:uiPriority="39" w:unhideWhenUsed="1"/>
-    <w:lsdException w:name="toc 3" w:semiHidden="1" w:uiPriority="39" w:unhideWhenUsed="1"/>
-    <w:lsdException w:name="toc 4" w:semiHidden="1" w:uiPriority="39" w:unhideWhenUsed="1"/>
-    <w:lsdException w:name="toc 5" w:semiHidden="1" w:uiPriority="39" w:unhideWhenUsed="1"/>
-    <w:lsdException w:name="toc 6" w:semiHidden="1" w:uiPriority="39" w:unhideWhenUsed="1"/>
-    <w:lsdException w:name="toc 7" w:semiHidden="1" w:uiPriority="39" w:unhideWhenUsed="1"/>
-    <w:lsdException w:name="toc 8" w:semiHidden="1" w:uiPriority="39" w:unhideWhenUsed="1"/>
-    <w:lsdException w:name="toc 9" w:semiHidden="1" w:uiPriority="39" w:unhideWhenUsed="1"/>
-    <w:lsdException w:name="Normal Indent" w:semiHidden="1" w:unhideWhenUsed="1"/>
-    <w:lsdException w:name="footnote text" w:semiHidden="1" w:unhideWhenUsed="1"/>
-    <w:lsdException w:name="annotation text" w:semiHidden="1" w:unhideWhenUsed="1"/>
-    <w:lsdException w:name="header" w:semiHidden="1" w:unhideWhenUsed="1"/>
-    <w:lsdException w:name="footer" w:semiHidden="1" w:unhideWhenUsed="1"/>
-    <w:lsdException w:name="index heading" w:semiHidden="1" w:unhideWhenUsed="1"/>
-    <w:lsdException w:name="caption" w:semiHidden="1" w:uiPriority="35" w:unhideWhenUsed="1" w:qFormat="1"/>
-    <w:lsdException w:name="table of figures" w:semiHidden="1" w:unhideWhenUsed="1"/>
-    <w:lsdException w:name="envelope address" w:semiHidden="1" w:unhideWhenUsed="1"/>
-    <w:lsdException w:name="envelope return" w:semiHidden="1" w:unhideWhenUsed="1"/>
-    <w:lsdException w:name="footnote reference" w:semiHidden="1" w:unhideWhenUsed="1"/>
-    <w:lsdException w:name="annotation reference" w:semiHidden="1" w:unhideWhenUsed="1"/>
-    <w:lsdException w:name="line number" w:semiHidden="1" w:unhideWhenUsed="1"/>
-    <w:lsdException w:name="page number" w:semiHidden="1" w:unhideWhenUsed="1"/>
-    <w:lsdException w:name="endnote reference" w:semiHidden="1" w:unhideWhenUsed="1"/>
-    <w:lsdException w:name="endnote text" w:semiHidden="1" w:unhideWhenUsed="1"/>
-    <w:lsdException w:name="table of authorities" w:semiHidden="1" w:unhideWhenUsed="1"/>
-    <w:lsdException w:name="macro" w:semiHidden="1" w:unhideWhenUsed="1"/>
-    <w:lsdException w:name="toa heading" w:semiHidden="1" w:unhideWhenUsed="1"/>
-    <w:lsdException w:name="List" w:semiHidden="1" w:unhideWhenUsed="1"/>
-    <w:lsdException w:name="List Bullet" w:semiHidden="1" w:unhideWhenUsed="1"/>
-    <w:lsdException w:name="List Number" w:semiHidden="1" w:unhideWhenUsed="1"/>
-    <w:lsdException w:name="List 2" w:semiHidden="1" w:unhideWhenUsed="1"/>
-    <w:lsdException w:name="List 3" w:semiHidden="1" w:unhideWhenUsed="1"/>
-    <w:lsdException w:name="List 4" w:semiHidden="1" w:unhideWhenUsed="1"/>
-    <w:lsdException w:name="List 5" w:semiHidden="1" w:unhideWhenUsed="1"/>
-    <w:lsdException w:name="List Bullet 2" w:semiHidden="1" w:unhideWhenUsed="1"/>
-    <w:lsdException w:name="List Bullet 3" w:semiHidden="1" w:unhideWhenUsed="1"/>
-    <w:lsdException w:name="List Bullet 4" w:semiHidden="1" w:unhideWhenUsed="1"/>
-    <w:lsdException w:name="List Bullet 5" w:semiHidden="1" w:unhideWhenUsed="1"/>
-    <w:lsdException w:name="List Number 2" w:semiHidden="1" w:unhideWhenUsed="1"/>
-    <w:lsdException w:name="List Number 3" w:semiHidden="1" w:unhideWhenUsed="1"/>
-    <w:lsdException w:name="List Number 4" w:semiHidden="1" w:unhideWhenUsed="1"/>
-    <w:lsdException w:name="List Number 5" w:semiHidden="1" w:unhideWhenUsed="1"/>
-    <w:lsdException w:name="Title" w:uiPriority="10" w:qFormat="1"/>
-    <w:lsdException w:name="Closing" w:semiHidden="1" w:unhideWhenUsed="1"/>
-    <w:lsdException w:name="Signature" w:semiHidden="1" w:unhideWhenUsed="1"/>
-    <w:lsdException w:name="Default Paragraph Font" w:semiHidden="1" w:uiPriority="1" w:unhideWhenUsed="1"/>
-    <w:lsdException w:name="Body Text" w:semiHidden="1" w:unhideWhenUsed="1"/>
-    <w:lsdException w:name="Body Text Indent" w:semiHidden="1" w:unhideWhenUsed="1"/>
-    <w:lsdException w:name="List Continue" w:semiHidden="1" w:unhideWhenUsed="1"/>
-    <w:lsdException w:name="List Continue 2" w:semiHidden="1" w:unhideWhenUsed="1"/>
-    <w:lsdException w:name="List Continue 3" w:semiHidden="1" w:unhideWhenUsed="1"/>
-    <w:lsdException w:name="List Continue 4" w:semiHidden="1" w:unhideWhenUsed="1"/>
-    <w:lsdException w:name="List Continue 5" w:semiHidden="1" w:unhideWhenUsed="1"/>
-    <w:lsdException w:name="Message Header" w:semiHidden="1" w:unhideWhenUsed="1"/>
-    <w:lsdException w:name="Subtitle" w:uiPriority="11" w:qFormat="1"/>
-    <w:lsdException w:name="Salutation" w:semiHidden="1" w:unhideWhenUsed="1"/>
-    <w:lsdException w:name="Date" w:semiHidden="1" w:unhideWhenUsed="1"/>
-    <w:lsdException w:name="Body Text First Indent" w:semiHidden="1" w:unhideWhenUsed="1"/>
-    <w:lsdException w:name="Body Text First Indent 2" w:semiHidden="1" w:unhideWhenUsed="1"/>
-    <w:lsdException w:name="Note Heading" w:semiHidden="1" w:unhideWhenUsed="1"/>
-    <w:lsdException w:name="Body Text 2" w:semiHidden="1" w:unhideWhenUsed="1"/>
-    <w:lsdException w:name="Body Text 3" w:semiHidden="1" w:unhideWhenUsed="1"/>
-    <w:lsdException w:name="Body Text Indent 2" w:semiHidden="1" w:unhideWhenUsed="1"/>
-    <w:lsdException w:name="Body Text Indent 3" w:semiHidden="1" w:unhideWhenUsed="1"/>
-    <w:lsdException w:name="Block Text" w:semiHidden="1" w:unhideWhenUsed="1"/>
-    <w:lsdException w:name="Hyperlink" w:semiHidden="1" w:unhideWhenUsed="1"/>
-    <w:lsdException w:name="FollowedHyperlink" w:semiHidden="1" w:unhideWhenUsed="1"/>
-    <w:lsdException w:name="Strong" w:uiPriority="22" w:qFormat="1"/>
-    <w:lsdException w:name="Emphasis" w:uiPriority="20" w:qFormat="1"/>
-    <w:lsdException w:name="Document Map" w:semiHidden="1" w:unhideWhenUsed="1"/>
-    <w:lsdException w:name="Plain Text" w:semiHidden="1" w:unhideWhenUsed="1"/>
-    <w:lsdException w:name="E-mail Signature" w:semiHidden="1" w:unhideWhenUsed="1"/>
-    <w:lsdException w:name="HTML Top of Form" w:semiHidden="1" w:unhideWhenUsed="1"/>
-    <w:lsdException w:name="HTML Bottom of Form" w:semiHidden="1" w:unhideWhenUsed="1"/>
-    <w:lsdException w:name="Normal (Web)" w:semiHidden="1" w:unhideWhenUsed="1"/>
-    <w:lsdException w:name="HTML Acronym" w:semiHidden="1" w:unhideWhenUsed="1"/>
-    <w:lsdException w:name="HTML Address" w:semiHidden="1" w:unhideWhenUsed="1"/>
-    <w:lsdException w:name="HTML Cite" w:semiHidden="1" w:unhideWhenUsed="1"/>
-    <w:lsdException w:name="HTML Code" w:semiHidden="1" w:unhideWhenUsed="1"/>
-    <w:lsdException w:name="HTML Definition" w:semiHidden="1" w:unhideWhenUsed="1"/>
-    <w:lsdException w:name="HTML Keyboard" w:semiHidden="1" w:unhideWhenUsed="1"/>
-    <w:lsdException w:name="HTML Preformatted" w:semiHidden="1" w:unhideWhenUsed="1"/>
-    <w:lsdException w:name="HTML Sample" w:semiHidden="1" w:unhideWhenUsed="1"/>
-    <w:lsdException w:name="HTML Typewriter" w:semiHidden="1" w:unhideWhenUsed="1"/>
-    <w:lsdException w:name="HTML Variable" w:semiHidden="1" w:unhideWhenUsed="1"/>
-    <w:lsdException w:name="Normal Table" w:semiHidden="1" w:unhideWhenUsed="1"/>
-    <w:lsdException w:name="annotation subject" w:semiHidden="1" w:unhideWhenUsed="1"/>
-    <w:lsdException w:name="No List" w:semiHidden="1" w:unhideWhenUsed="1"/>
-    <w:lsdException w:name="Outline List 1" w:semiHidden="1" w:unhideWhenUsed="1"/>
-    <w:lsdException w:name="Outline List 2" w:semiHidden="1" w:unhideWhenUsed="1"/>
-    <w:lsdException w:name="Outline List 3" w:semiHidden="1" w:unhideWhenUsed="1"/>
-    <w:lsdException w:name="Table Simple 1" w:semiHidden="1" w:unhideWhenUsed="1"/>
-    <w:lsdException w:name="Table Simple 2" w:semiHidden="1" w:unhideWhenUsed="1"/>
-    <w:lsdException w:name="Table Simple 3" w:semiHidden="1" w:unhideWhenUsed="1"/>
-    <w:lsdException w:name="Table Classic 1" w:semiHidden="1" w:unhideWhenUsed="1"/>
-    <w:lsdException w:name="Table Classic 2" w:semiHidden="1" w:unhideWhenUsed="1"/>
-    <w:lsdException w:name="Table Classic 3" w:semiHidden="1" w:unhideWhenUsed="1"/>
-    <w:lsdException w:name="Table Classic 4" w:semiHidden="1" w:unhideWhenUsed="1"/>
-    <w:lsdException w:name="Table Colorful 1" w:semiHidden="1" w:unhideWhenUsed="1"/>
-    <w:lsdException w:name="Table Colorful 2" w:semiHidden="1" w:unhideWhenUsed="1"/>
-    <w:lsdException w:name="Table Colorful 3" w:semiHidden="1" w:unhideWhenUsed="1"/>
-    <w:lsdException w:name="Table Columns 1" w:semiHidden="1" w:unhideWhenUsed="1"/>
-    <w:lsdException w:name="Table Columns 2" w:semiHidden="1" w:unhideWhenUsed="1"/>
-    <w:lsdException w:name="Table Columns 3" w:semiHidden="1" w:unhideWhenUsed="1"/>
-    <w:lsdException w:name="Table Columns 4" w:semiHidden="1" w:unhideWhenUsed="1"/>
-    <w:lsdException w:name="Table Columns 5" w:semiHidden="1" w:unhideWhenUsed="1"/>
-    <w:lsdException w:name="Table Grid 1" w:semiHidden="1" w:unhideWhenUsed="1"/>
-    <w:lsdException w:name="Table Grid 2" w:semiHidden="1" w:unhideWhenUsed="1"/>
-    <w:lsdException w:name="Table Grid 3" w:semiHidden="1" w:unhideWhenUsed="1"/>
-    <w:lsdException w:name="Table Grid 4" w:semiHidden="1" w:unhideWhenUsed="1"/>
-    <w:lsdException w:name="Table Grid 5" w:semiHidden="1" w:unhideWhenUsed="1"/>
-    <w:lsdException w:name="Table Grid 6" w:semiHidden="1" w:unhideWhenUsed="1"/>
-    <w:lsdException w:name="Table Grid 7" w:semiHidden="1" w:unhideWhenUsed="1"/>
-    <w:lsdException w:name="Table Grid 8" w:semiHidden="1" w:unhideWhenUsed="1"/>
-    <w:lsdException w:name="Table List 1" w:semiHidden="1" w:unhideWhenUsed="1"/>
-    <w:lsdException w:name="Table List 2" w:semiHidden="1" w:unhideWhenUsed="1"/>
-    <w:lsdException w:name="Table List 3" w:semiHidden="1" w:unhideWhenUsed="1"/>
-    <w:lsdException w:name="Table List 4" w:semiHidden="1" w:unhideWhenUsed="1"/>
-    <w:lsdException w:name="Table List 5" w:semiHidden="1" w:unhideWhenUsed="1"/>
-    <w:lsdException w:name="Table List 6" w:semiHidden="1" w:unhideWhenUsed="1"/>
-    <w:lsdException w:name="Table List 7" w:semiHidden="1" w:unhideWhenUsed="1"/>
-    <w:lsdException w:name="Table List 8" w:semiHidden="1" w:unhideWhenUsed="1"/>
-    <w:lsdException w:name="Table 3D effects 1" w:semiHidden="1" w:unhideWhenUsed="1"/>
-    <w:lsdException w:name="Table 3D effects 2" w:semiHidden="1" w:unhideWhenUsed="1"/>
-    <w:lsdException w:name="Table 3D effects 3" w:semiHidden="1" w:unhideWhenUsed="1"/>
-    <w:lsdException w:name="Table Contemporary" w:semiHidden="1" w:unhideWhenUsed="1"/>
-    <w:lsdException w:name="Table Elegant" w:semiHidden="1" w:unhideWhenUsed="1"/>
-    <w:lsdException w:name="Table Professional" w:semiHidden="1" w:unhideWhenUsed="1"/>
-    <w:lsdException w:name="Table Subtle 1" w:semiHidden="1" w:unhideWhenUsed="1"/>
-    <w:lsdException w:name="Table Subtle 2" w:semiHidden="1" w:unhideWhenUsed="1"/>
-    <w:lsdException w:name="Table Web 1" w:semiHidden="1" w:unhideWhenUsed="1"/>
-    <w:lsdException w:name="Table Web 2" w:semiHidden="1" w:unhideWhenUsed="1"/>
-    <w:lsdException w:name="Table Web 3" w:semiHidden="1" w:unhideWhenUsed="1"/>
-    <w:lsdException w:name="Balloon Text" w:semiHidden="1" w:unhideWhenUsed="1"/>
-    <w:lsdException w:name="Table Grid" w:uiPriority="59"/>
-    <w:lsdException w:name="Table Theme" w:semiHidden="1" w:unhideWhenUsed="1"/>
-    <w:lsdException w:name="Placeholder Text" w:semiHidden="1"/>
-    <w:lsdException w:name="No Spacing" w:uiPriority="1" w:qFormat="1"/>
-    <w:lsdException w:name="Light Shading" w:uiPriority="60"/>
-    <w:lsdException w:name="Light List" w:uiPriority="61"/>
-    <w:lsdException w:name="Light Grid" w:uiPriority="62"/>
-    <w:lsdException w:name="Medium Shading 1" w:uiPriority="63"/>
-    <w:lsdException w:name="Medium Shading 2" w:uiPriority="64"/>
-    <w:lsdException w:name="Medium List 1" w:uiPriority="65"/>
-    <w:lsdException w:name="Medium List 2" w:uiPriority="66"/>
-    <w:lsdException w:name="Medium Grid 1" w:uiPriority="67"/>
-    <w:lsdException w:name="Medium Grid 2" w:uiPriority="68"/>
-    <w:lsdException w:name="Medium Grid 3" w:uiPriority="69"/>
-    <w:lsdException w:name="Dark List" w:uiPriority="70"/>
-    <w:lsdException w:name="Colorful Shading" w:uiPriority="71"/>
-    <w:lsdException w:name="Colorful List" w:uiPriority="72"/>
-    <w:lsdException w:name="Colorful Grid" w:uiPriority="73"/>
-    <w:lsdException w:name="Light Shading Accent 1" w:uiPriority="60"/>
-    <w:lsdException w:name="Light List Accent 1" w:uiPriority="61"/>
-    <w:lsdException w:name="Light Grid Accent 1" w:uiPriority="62"/>
-    <w:lsdException w:name="Medium Shading 1 Accent 1" w:uiPriority="63"/>
-    <w:lsdException w:name="Medium Shading 2 Accent 1" w:uiPriority="64"/>
-    <w:lsdException w:name="Medium List 1 Accent 1" w:uiPriority="65"/>
-    <w:lsdException w:name="Revision" w:semiHidden="1"/>
-    <w:lsdException w:name="List Paragraph" w:uiPriority="34" w:qFormat="1"/>
-    <w:lsdException w:name="Quote" w:uiPriority="29" w:qFormat="1"/>
-    <w:lsdException w:name="Intense Quote" w:uiPriority="30" w:qFormat="1"/>
-    <w:lsdException w:name="Medium List 2 Accent 1" w:uiPriority="66"/>
-    <w:lsdException w:name="Medium Grid 1 Accent 1" w:uiPriority="67"/>
-    <w:lsdException w:name="Medium Grid 2 Accent 1" w:uiPriority="68"/>
-    <w:lsdException w:name="Medium Grid 3 Accent 1" w:uiPriority="69"/>
-    <w:lsdException w:name="Dark List Accent 1" w:uiPriority="70"/>
-    <w:lsdException w:name="Colorful Shading Accent 1" w:uiPriority="71"/>
-    <w:lsdException w:name="Colorful List Accent 1" w:uiPriority="72"/>
-    <w:lsdException w:name="Colorful Grid Accent 1" w:uiPriority="73"/>
-    <w:lsdException w:name="Light Shading Accent 2" w:uiPriority="60"/>
-    <w:lsdException w:name="Light List Accent 2" w:uiPriority="61"/>
-    <w:lsdException w:name="Light Grid Accent 2" w:uiPriority="62"/>
-    <w:lsdException w:name="Medium Shading 1 Accent 2" w:uiPriority="63"/>
-    <w:lsdException w:name="Medium Shading 2 Accent 2" w:uiPriority="64"/>
-    <w:lsdException w:name="Medium List 1 Accent 2" w:uiPriority="65"/>
-    <w:lsdException w:name="Medium List 2 Accent 2" w:uiPriority="66"/>
-    <w:lsdException w:name="Medium Grid 1 Accent 2" w:uiPriority="67"/>
-    <w:lsdException w:name="Medium Grid 2 Accent 2" w:uiPriority="68"/>
-    <w:lsdException w:name="Medium Grid 3 Accent 2" w:uiPriority="69"/>
-    <w:lsdException w:name="Dark List Accent 2" w:uiPriority="70"/>
-    <w:lsdException w:name="Colorful Shading Accent 2" w:uiPriority="71"/>
-    <w:lsdException w:name="Colorful List Accent 2" w:uiPriority="72"/>
-    <w:lsdException w:name="Colorful Grid Accent 2" w:uiPriority="73"/>
-    <w:lsdException w:name="Light Shading Accent 3" w:uiPriority="60"/>
-    <w:lsdException w:name="Light List Accent 3" w:uiPriority="61"/>
-    <w:lsdException w:name="Light Grid Accent 3" w:uiPriority="62"/>
-    <w:lsdException w:name="Medium Shading 1 Accent 3" w:uiPriority="63"/>
-    <w:lsdException w:name="Medium Shading 2 Accent 3" w:uiPriority="64"/>
-    <w:lsdException w:name="Medium List 1 Accent 3" w:uiPriority="65"/>
-    <w:lsdException w:name="Medium List 2 Accent 3" w:uiPriority="66"/>
-    <w:lsdException w:name="Medium Grid 1 Accent 3" w:uiPriority="67"/>
-    <w:lsdException w:name="Medium Grid 2 Accent 3" w:uiPriority="68"/>
-    <w:lsdException w:name="Medium Grid 3 Accent 3" w:uiPriority="69"/>
-    <w:lsdException w:name="Dark List Accent 3" w:uiPriority="70"/>
-    <w:lsdException w:name="Colorful Shading Accent 3" w:uiPriority="71"/>
-    <w:lsdException w:name="Colorful List Accent 3" w:uiPriority="72"/>
-    <w:lsdException w:name="Colorful Grid Accent 3" w:uiPriority="73"/>
-    <w:lsdException w:name="Light Shading Accent 4" w:uiPriority="60"/>
-    <w:lsdException w:name="Light List Accent 4" w:uiPriority="61"/>
-    <w:lsdException w:name="Light Grid Accent 4" w:uiPriority="62"/>
-    <w:lsdException w:name="Medium Shading 1 Accent 4" w:uiPriority="63"/>
-    <w:lsdException w:name="Medium Shading 2 Accent 4" w:uiPriority="64"/>
-    <w:lsdException w:name="Medium List 1 Accent 4" w:uiPriority="65"/>
-    <w:lsdException w:name="Medium List 2 Accent 4" w:uiPriority="66"/>
-    <w:lsdException w:name="Medium Grid 1 Accent 4" w:uiPriority="67"/>
-    <w:lsdException w:name="Medium Grid 2 Accent 4" w:uiPriority="68"/>
-    <w:lsdException w:name="Medium Grid 3 Accent 4" w:uiPriority="69"/>
-    <w:lsdException w:name="Dark List Accent 4" w:uiPriority="70"/>
-    <w:lsdException w:name="Colorful Shading Accent 4" w:uiPriority="71"/>
-    <w:lsdException w:name="Colorful List Accent 4" w:uiPriority="72"/>
-    <w:lsdException w:name="Colorful Grid Accent 4" w:uiPriority="73"/>
-    <w:lsdException w:name="Light Shading Accent 5" w:uiPriority="60"/>
-    <w:lsdException w:name="Light List Accent 5" w:uiPriority="61"/>
-    <w:lsdException w:name="Light Grid Accent 5" w:uiPriority="62"/>
-    <w:lsdException w:name="Medium Shading 1 Accent 5" w:uiPriority="63"/>
-    <w:lsdException w:name="Medium Shading 2 Accent 5" w:uiPriority="64"/>
-    <w:lsdException w:name="Medium List 1 Accent 5" w:uiPriority="65"/>
-    <w:lsdException w:name="Medium List 2 Accent 5" w:uiPriority="66"/>
-    <w:lsdException w:name="Medium Grid 1 Accent 5" w:uiPriority="67"/>
-    <w:lsdException w:name="Medium Grid 2 Accent 5" w:uiPriority="68"/>
-    <w:lsdException w:name="Medium Grid 3 Accent 5" w:uiPriority="69"/>
-    <w:lsdException w:name="Dark List Accent 5" w:uiPriority="70"/>
-    <w:lsdException w:name="Colorful Shading Accent 5" w:uiPriority="71"/>
-    <w:lsdException w:name="Colorful List Accent 5" w:uiPriority="72"/>
-    <w:lsdException w:name="Colorful Grid Accent 5" w:uiPriority="73"/>
-    <w:lsdException w:name="Light Shading Accent 6" w:uiPriority="60"/>
-    <w:lsdException w:name="Light List Accent 6" w:uiPriority="61"/>
-    <w:lsdException w:name="Light Grid Accent 6" w:uiPriority="62"/>
-    <w:lsdException w:name="Medium Shading 1 Accent 6" w:uiPriority="63"/>
-    <w:lsdException w:name="Medium Shading 2 Accent 6" w:uiPriority="64"/>
-    <w:lsdException w:name="Medium List 1 Accent 6" w:uiPriority="65"/>
-    <w:lsdException w:name="Medium List 2 Accent 6" w:uiPriority="66"/>
-    <w:lsdException w:name="Medium Grid 1 Accent 6" w:uiPriority="67"/>
-    <w:lsdException w:name="Medium Grid 2 Accent 6" w:uiPriority="68"/>
-    <w:lsdException w:name="Medium Grid 3 Accent 6" w:uiPriority="69"/>
-    <w:lsdException w:name="Dark List Accent 6" w:uiPriority="70"/>
-    <w:lsdException w:name="Colorful Shading Accent 6" w:uiPriority="71"/>
-    <w:lsdException w:name="Colorful List Accent 6" w:uiPriority="72"/>
-    <w:lsdException w:name="Colorful Grid Accent 6" w:uiPriority="73"/>
-    <w:lsdException w:name="Subtle Emphasis" w:uiPriority="19" w:qFormat="1"/>
-    <w:lsdException w:name="Intense Emphasis" w:uiPriority="21" w:qFormat="1"/>
-    <w:lsdException w:name="Subtle Reference" w:uiPriority="31" w:qFormat="1"/>
-    <w:lsdException w:name="Intense Reference" w:uiPriority="32" w:qFormat="1"/>
-    <w:lsdException w:name="Book Title" w:uiPriority="33" w:qFormat="1"/>
-    <w:lsdException w:name="Bibliography" w:semiHidden="1" w:uiPriority="37" w:unhideWhenUsed="1"/>
-    <w:lsdException w:name="TOC Heading" w:semiHidden="1" w:uiPriority="39" w:unhideWhenUsed="1" w:qFormat="1"/>
-    <w:lsdException w:name="Plain Table 1" w:uiPriority="41"/>
-    <w:lsdException w:name="Plain Table 2" w:uiPriority="42"/>
-    <w:lsdException w:name="Plain Table 3" w:uiPriority="43"/>
-    <w:lsdException w:name="Plain Table 4" w:uiPriority="44"/>
-    <w:lsdException w:name="Plain Table 5" w:uiPriority="45"/>
-    <w:lsdException w:name="Grid Table Light" w:uiPriority="40"/>
-    <w:lsdException w:name="Grid Table 1 Light" w:uiPriority="46"/>
-    <w:lsdException w:name="Grid Table 2" w:uiPriority="47"/>
-    <w:lsdException w:name="Grid Table 3" w:uiPriority="48"/>
-    <w:lsdException w:name="Grid Table 4" w:uiPriority="49"/>
-    <w:lsdException w:name="Grid Table 5 Dark" w:uiPriority="50"/>
-    <w:lsdException w:name="Grid Table 6 Colorful" w:uiPriority="51"/>
-    <w:lsdException w:name="Grid Table 7 Colorful" w:uiPriority="52"/>
-    <w:lsdException w:name="Grid Table 1 Light Accent 1" w:uiPriority="46"/>
-    <w:lsdException w:name="Grid Table 2 Accent 1" w:uiPriority="47"/>
-    <w:lsdException w:name="Grid Table 3 Accent 1" w:uiPriority="48"/>
-    <w:lsdException w:name="Grid Table 4 Accent 1" w:uiPriority="49"/>
-    <w:lsdException w:name="Grid Table 5 Dark Accent 1" w:uiPriority="50"/>
-    <w:lsdException w:name="Grid Table 6 Colorful Accent 1" w:uiPriority="51"/>
-    <w:lsdException w:name="Grid Table 7 Colorful Accent 1" w:uiPriority="52"/>
-    <w:lsdException w:name="Grid Table 1 Light Accent 2" w:uiPriority="46"/>
-    <w:lsdException w:name="Grid Table 2 Accent 2" w:uiPriority="47"/>
-    <w:lsdException w:name="Grid Table 3 Accent 2" w:uiPriority="48"/>
-    <w:lsdException w:name="Grid Table 4 Accent 2" w:uiPriority="49"/>
-    <w:lsdException w:name="Grid Table 5 Dark Accent 2" w:uiPriority="50"/>
-    <w:lsdException w:name="Grid Table 6 Colorful Accent 2" w:uiPriority="51"/>
-    <w:lsdException w:name="Grid Table 7 Colorful Accent 2" w:uiPriority="52"/>
-    <w:lsdException w:name="Grid Table 1 Light Accent 3" w:uiPriority="46"/>
-    <w:lsdException w:name="Grid Table 2 Accent 3" w:uiPriority="47"/>
-    <w:lsdException w:name="Grid Table 3 Accent 3" w:uiPriority="48"/>
-    <w:lsdException w:name="Grid Table 4 Accent 3" w:uiPriority="49"/>
-    <w:lsdException w:name="Grid Table 5 Dark Accent 3" w:uiPriority="50"/>
-    <w:lsdException w:name="Grid Table 6 Colorful Accent 3" w:uiPriority="51"/>
-    <w:lsdException w:name="Grid Table 7 Colorful Accent 3" w:uiPriority="52"/>
-    <w:lsdException w:name="Grid Table 1 Light Accent 4" w:uiPriority="46"/>
-    <w:lsdException w:name="Grid Table 2 Accent 4" w:uiPriority="47"/>
-    <w:lsdException w:name="Grid Table 3 Accent 4" w:uiPriority="48"/>
-    <w:lsdException w:name="Grid Table 4 Accent 4" w:uiPriority="49"/>
-    <w:lsdException w:name="Grid Table 5 Dark Accent 4" w:uiPriority="50"/>
-    <w:lsdException w:name="Grid Table 6 Colorful Accent 4" w:uiPriority="51"/>
-    <w:lsdException w:name="Grid Table 7 Colorful Accent 4" w:uiPriority="52"/>
-    <w:lsdException w:name="Grid Table 1 Light Accent 5" w:uiPriority="46"/>
-    <w:lsdException w:name="Grid Table 2 Accent 5" w:uiPriority="47"/>
-    <w:lsdException w:name="Grid Table 3 Accent 5" w:uiPriority="48"/>
-    <w:lsdException w:name="Grid Table 4 Accent 5" w:uiPriority="49"/>
-    <w:lsdException w:name="Grid Table 5 Dark Accent 5" w:uiPriority="50"/>
-    <w:lsdException w:name="Grid Table 6 Colorful Accent 5" w:uiPriority="51"/>
-    <w:lsdException w:name="Grid Table 7 Colorful Accent 5" w:uiPriority="52"/>
-    <w:lsdException w:name="Grid Table 1 Light Accent 6" w:uiPriority="46"/>
-    <w:lsdException w:name="Grid Table 2 Accent 6" w:uiPriority="47"/>
-    <w:lsdException w:name="Grid Table 3 Accent 6" w:uiPriority="48"/>
-    <w:lsdException w:name="Grid Table 4 Accent 6" w:uiPriority="49"/>
-    <w:lsdException w:name="Grid Table 5 Dark Accent 6" w:uiPriority="50"/>
-    <w:lsdException w:name="Grid Table 6 Colorful Accent 6" w:uiPriority="51"/>
-    <w:lsdException w:name="Grid Table 7 Colorful Accent 6" w:uiPriority="52"/>
-    <w:lsdException w:name="List Table 1 Light" w:uiPriority="46"/>
-    <w:lsdException w:name="List Table 2" w:uiPriority="47"/>
-    <w:lsdException w:name="List Table 3" w:uiPriority="48"/>
-    <w:lsdException w:name="List Table 4" w:uiPriority="49"/>
-    <w:lsdException w:name="List Table 5 Dark" w:uiPriority="50"/>
-    <w:lsdException w:name="List Table 6 Colorful" w:uiPriority="51"/>
-    <w:lsdException w:name="List Table 7 Colorful" w:uiPriority="52"/>
-    <w:lsdException w:name="List Table 1 Light Accent 1" w:uiPriority="46"/>
-    <w:lsdException w:name="List Table 2 Accent 1" w:uiPriority="47"/>
-    <w:lsdException w:name="List Table 3 Accent 1" w:uiPriority="48"/>
-    <w:lsdException w:name="List Table 4 Accent 1" w:uiPriority="49"/>
-    <w:lsdException w:name="List Table 5 Dark Accent 1" w:uiPriority="50"/>
-    <w:lsdException w:name="List Table 6 Colorful Accent 1" w:uiPriority="51"/>
-    <w:lsdException w:name="List Table 7 Colorful Accent 1" w:uiPriority="52"/>
-    <w:lsdException w:name="List Table 1 Light Accent 2" w:uiPriority="46"/>
-    <w:lsdException w:name="List Table 2 Accent 2" w:uiPriority="47"/>
-    <w:lsdException w:name="List Table 3 Accent 2" w:uiPriority="48"/>
-    <w:lsdException w:name="List Table 4 Accent 2" w:uiPriority="49"/>
-    <w:lsdException w:name="List Table 5 Dark Accent 2" w:uiPriority="50"/>
-    <w:lsdException w:name="List Table 6 Colorful Accent 2" w:uiPriority="51"/>
-    <w:lsdException w:name="List Table 7 Colorful Accent 2" w:uiPriority="52"/>
-    <w:lsdException w:name="List Table 1 Light Accent 3" w:uiPriority="46"/>
-    <w:lsdException w:name="List Table 2 Accent 3" w:uiPriority="47"/>
-    <w:lsdException w:name="List Table 3 Accent 3" w:uiPriority="48"/>
-    <w:lsdException w:name="List Table 4 Accent 3" w:uiPriority="49"/>
-    <w:lsdException w:name="List Table 5 Dark Accent 3" w:uiPriority="50"/>
-    <w:lsdException w:name="List Table 6 Colorful Accent 3" w:uiPriority="51"/>
-    <w:lsdException w:name="List Table 7 Colorful Accent 3" w:uiPriority="52"/>
-    <w:lsdException w:name="List Table 1 Light Accent 4" w:uiPriority="46"/>
-    <w:lsdException w:name="List Table 2 Accent 4" w:uiPriority="47"/>
-    <w:lsdException w:name="List Table 3 Accent 4" w:uiPriority="48"/>
-    <w:lsdException w:name="List Table 4 Accent 4" w:uiPriority="49"/>
-    <w:lsdException w:name="List Table 5 Dark Accent 4" w:uiPriority="50"/>
-    <w:lsdException w:name="List Table 6 Colorful Accent 4" w:uiPriority="51"/>
-    <w:lsdException w:name="List Table 7 Colorful Accent 4" w:uiPriority="52"/>
-    <w:lsdException w:name="List Table 1 Light Accent 5" w:uiPriority="46"/>
-    <w:lsdException w:name="List Table 2 Accent 5" w:uiPriority="47"/>
-    <w:lsdException w:name="List Table 3 Accent 5" w:uiPriority="48"/>
-    <w:lsdException w:name="List Table 4 Accent 5" w:uiPriority="49"/>
-    <w:lsdException w:name="List Table 5 Dark Accent 5" w:uiPriority="50"/>
-    <w:lsdException w:name="List Table 6 Colorful Accent 5" w:uiPriority="51"/>
-    <w:lsdException w:name="List Table 7 Colorful Accent 5" w:uiPriority="52"/>
-    <w:lsdException w:name="List Table 1 Light Accent 6" w:uiPriority="46"/>
-    <w:lsdException w:name="List Table 2 Accent 6" w:uiPriority="47"/>
-    <w:lsdException w:name="List Table 3 Accent 6" w:uiPriority="48"/>
-    <w:lsdException w:name="List Table 4 Accent 6" w:uiPriority="49"/>
-    <w:lsdException w:name="List Table 5 Dark Accent 6" w:uiPriority="50"/>
-    <w:lsdException w:name="List Table 6 Colorful Accent 6" w:uiPriority="51"/>
-    <w:lsdException w:name="List Table 7 Colorful Accent 6" w:uiPriority="52"/>
+  <w:latentStyles w:defLockedState="0" w:defUIPriority="99" w:defSemiHidden="1" w:defUnhideWhenUsed="1" w:defQFormat="0" w:count="267">
+    <w:lsdException w:name="Normal" w:semiHidden="0" w:uiPriority="0" w:unhideWhenUsed="0" w:qFormat="1"/>
+    <w:lsdException w:name="heading 1" w:semiHidden="0" w:uiPriority="9" w:unhideWhenUsed="0" w:qFormat="1"/>
+    <w:lsdException w:name="heading 2" w:uiPriority="9" w:qFormat="1"/>
+    <w:lsdException w:name="heading 3" w:uiPriority="9" w:qFormat="1"/>
+    <w:lsdException w:name="heading 4" w:uiPriority="9" w:qFormat="1"/>
+    <w:lsdException w:name="heading 5" w:uiPriority="9" w:qFormat="1"/>
+    <w:lsdException w:name="heading 6" w:uiPriority="9" w:qFormat="1"/>
+    <w:lsdException w:name="heading 7" w:uiPriority="9" w:qFormat="1"/>
+    <w:lsdException w:name="heading 8" w:uiPriority="9" w:qFormat="1"/>
+    <w:lsdException w:name="heading 9" w:uiPriority="9" w:qFormat="1"/>
+    <w:lsdException w:name="toc 1" w:uiPriority="39"/>
+    <w:lsdException w:name="toc 2" w:uiPriority="39"/>
+    <w:lsdException w:name="toc 3" w:uiPriority="39"/>
+    <w:lsdException w:name="toc 4" w:uiPriority="39"/>
+    <w:lsdException w:name="toc 5" w:uiPriority="39"/>
+    <w:lsdException w:name="toc 6" w:uiPriority="39"/>
+    <w:lsdException w:name="toc 7" w:uiPriority="39"/>
+    <w:lsdException w:name="toc 8" w:uiPriority="39"/>
+    <w:lsdException w:name="toc 9" w:uiPriority="39"/>
+    <w:lsdException w:name="caption" w:uiPriority="35" w:qFormat="1"/>
+    <w:lsdException w:name="Title" w:semiHidden="0" w:uiPriority="10" w:unhideWhenUsed="0" w:qFormat="1"/>
+    <w:lsdException w:name="Default Paragraph Font" w:uiPriority="1"/>
+    <w:lsdException w:name="Subtitle" w:semiHidden="0" w:uiPriority="11" w:unhideWhenUsed="0" w:qFormat="1"/>
+    <w:lsdException w:name="Strong" w:semiHidden="0" w:uiPriority="22" w:unhideWhenUsed="0" w:qFormat="1"/>
+    <w:lsdException w:name="Emphasis" w:semiHidden="0" w:uiPriority="20" w:unhideWhenUsed="0" w:qFormat="1"/>
+    <w:lsdException w:name="Table Grid" w:semiHidden="0" w:uiPriority="59" w:unhideWhenUsed="0"/>
+    <w:lsdException w:name="Placeholder Text" w:unhideWhenUsed="0"/>
+    <w:lsdException w:name="No Spacing" w:semiHidden="0" w:uiPriority="1" w:unhideWhenUsed="0" w:qFormat="1"/>
+    <w:lsdException w:name="Light Shading" w:semiHidden="0" w:uiPriority="60" w:unhideWhenUsed="0"/>
+    <w:lsdException w:name="Light List" w:semiHidden="0" w:uiPriority="61" w:unhideWhenUsed="0"/>
+    <w:lsdException w:name="Light Grid" w:semiHidden="0" w:uiPriority="62" w:unhideWhenUsed="0"/>
+    <w:lsdException w:name="Medium Shading 1" w:semiHidden="0" w:uiPriority="63" w:unhideWhenUsed="0"/>
+    <w:lsdException w:name="Medium Shading 2" w:semiHidden="0" w:uiPriority="64" w:unhideWhenUsed="0"/>
+    <w:lsdException w:name="Medium List 1" w:semiHidden="0" w:uiPriority="65" w:unhideWhenUsed="0"/>
+    <w:lsdException w:name="Medium List 2" w:semiHidden="0" w:uiPriority="66" w:unhideWhenUsed="0"/>
+    <w:lsdException w:name="Medium Grid 1" w:semiHidden="0" w:uiPriority="67" w:unhideWhenUsed="0"/>
+    <w:lsdException w:name="Medium Grid 2" w:semiHidden="0" w:uiPriority="68" w:unhideWhenUsed="0"/>
+    <w:lsdException w:name="Medium Grid 3" w:semiHidden="0" w:uiPriority="69" w:unhideWhenUsed="0"/>
+    <w:lsdException w:name="Dark List" w:semiHidden="0" w:uiPriority="70" w:unhideWhenUsed="0"/>
+    <w:lsdException w:name="Colorful Shading" w:semiHidden="0" w:uiPriority="71" w:unhideWhenUsed="0"/>
+    <w:lsdException w:name="Colorful List" w:semiHidden="0" w:uiPriority="72" w:unhideWhenUsed="0"/>
+    <w:lsdException w:name="Colorful Grid" w:semiHidden="0" w:uiPriority="73" w:unhideWhenUsed="0"/>
+    <w:lsdException w:name="Light Shading Accent 1" w:semiHidden="0" w:uiPriority="60" w:unhideWhenUsed="0"/>
+    <w:lsdException w:name="Light List Accent 1" w:semiHidden="0" w:uiPriority="61" w:unhideWhenUsed="0"/>
+    <w:lsdException w:name="Light Grid Accent 1" w:semiHidden="0" w:uiPriority="62" w:unhideWhenUsed="0"/>
+    <w:lsdException w:name="Medium Shading 1 Accent 1" w:semiHidden="0" w:uiPriority="63" w:unhideWhenUsed="0"/>
+    <w:lsdException w:name="Medium Shading 2 Accent 1" w:semiHidden="0" w:uiPriority="64" w:unhideWhenUsed="0"/>
+    <w:lsdException w:name="Medium List 1 Accent 1" w:semiHidden="0" w:uiPriority="65" w:unhideWhenUsed="0"/>
+    <w:lsdException w:name="Revision" w:unhideWhenUsed="0"/>
+    <w:lsdException w:name="List Paragraph" w:semiHidden="0" w:uiPriority="34" w:unhideWhenUsed="0" w:qFormat="1"/>
+    <w:lsdException w:name="Quote" w:semiHidden="0" w:uiPriority="29" w:unhideWhenUsed="0" w:qFormat="1"/>
+    <w:lsdException w:name="Intense Quote" w:semiHidden="0" w:uiPriority="30" w:unhideWhenUsed="0" w:qFormat="1"/>
+    <w:lsdException w:name="Medium List 2 Accent 1" w:semiHidden="0" w:uiPriority="66" w:unhideWhenUsed="0"/>
+    <w:lsdException w:name="Medium Grid 1 Accent 1" w:semiHidden="0" w:uiPriority="67" w:unhideWhenUsed="0"/>
+    <w:lsdException w:name="Medium Grid 2 Accent 1" w:semiHidden="0" w:uiPriority="68" w:unhideWhenUsed="0"/>
+    <w:lsdException w:name="Medium Grid 3 Accent 1" w:semiHidden="0" w:uiPriority="69" w:unhideWhenUsed="0"/>
+    <w:lsdException w:name="Dark List Accent 1" w:semiHidden="0" w:uiPriority="70" w:unhideWhenUsed="0"/>
+    <w:lsdException w:name="Colorful Shading Accent 1" w:semiHidden="0" w:uiPriority="71" w:unhideWhenUsed="0"/>
+    <w:lsdException w:name="Colorful List Accent 1" w:semiHidden="0" w:uiPriority="72" w:unhideWhenUsed="0"/>
+    <w:lsdException w:name="Colorful Grid Accent 1" w:semiHidden="0" w:uiPriority="73" w:unhideWhenUsed="0"/>
+    <w:lsdException w:name="Light Shading Accent 2" w:semiHidden="0" w:uiPriority="60" w:unhideWhenUsed="0"/>
+    <w:lsdException w:name="Light List Accent 2" w:semiHidden="0" w:uiPriority="61" w:unhideWhenUsed="0"/>
+    <w:lsdException w:name="Light Grid Accent 2" w:semiHidden="0" w:uiPriority="62" w:unhideWhenUsed="0"/>
+    <w:lsdException w:name="Medium Shading 1 Accent 2" w:semiHidden="0" w:uiPriority="63" w:unhideWhenUsed="0"/>
+    <w:lsdException w:name="Medium Shading 2 Accent 2" w:semiHidden="0" w:uiPriority="64" w:unhideWhenUsed="0"/>
+    <w:lsdException w:name="Medium List 1 Accent 2" w:semiHidden="0" w:uiPriority="65" w:unhideWhenUsed="0"/>
+    <w:lsdException w:name="Medium List 2 Accent 2" w:semiHidden="0" w:uiPriority="66" w:unhideWhenUsed="0"/>
+    <w:lsdException w:name="Medium Grid 1 Accent 2" w:semiHidden="0" w:uiPriority="67" w:unhideWhenUsed="0"/>
+    <w:lsdException w:name="Medium Grid 2 Accent 2" w:semiHidden="0" w:uiPriority="68" w:unhideWhenUsed="0"/>
+    <w:lsdException w:name="Medium Grid 3 Accent 2" w:semiHidden="0" w:uiPriority="69" w:unhideWhenUsed="0"/>
+    <w:lsdException w:name="Dark List Accent 2" w:semiHidden="0" w:uiPriority="70" w:unhideWhenUsed="0"/>
+    <w:lsdException w:name="Colorful Shading Accent 2" w:semiHidden="0" w:uiPriority="71" w:unhideWhenUsed="0"/>
+    <w:lsdException w:name="Colorful List Accent 2" w:semiHidden="0" w:uiPriority="72" w:unhideWhenUsed="0"/>
+    <w:lsdException w:name="Colorful Grid Accent 2" w:semiHidden="0" w:uiPriority="73" w:unhideWhenUsed="0"/>
+    <w:lsdException w:name="Light Shading Accent 3" w:semiHidden="0" w:uiPriority="60" w:unhideWhenUsed="0"/>
+    <w:lsdException w:name="Light List Accent 3" w:semiHidden="0" w:uiPriority="61" w:unhideWhenUsed="0"/>
+    <w:lsdException w:name="Light Grid Accent 3" w:semiHidden="0" w:uiPriority="62" w:unhideWhenUsed="0"/>
+    <w:lsdException w:name="Medium Shading 1 Accent 3" w:semiHidden="0" w:uiPriority="63" w:unhideWhenUsed="0"/>
+    <w:lsdException w:name="Medium Shading 2 Accent 3" w:semiHidden="0" w:uiPriority="64" w:unhideWhenUsed="0"/>
+    <w:lsdException w:name="Medium List 1 Accent 3" w:semiHidden="0" w:uiPriority="65" w:unhideWhenUsed="0"/>
+    <w:lsdException w:name="Medium List 2 Accent 3" w:semiHidden="0" w:uiPriority="66" w:unhideWhenUsed="0"/>
+    <w:lsdException w:name="Medium Grid 1 Accent 3" w:semiHidden="0" w:uiPriority="67" w:unhideWhenUsed="0"/>
+    <w:lsdException w:name="Medium Grid 2 Accent 3" w:semiHidden="0" w:uiPriority="68" w:unhideWhenUsed="0"/>
+    <w:lsdException w:name="Medium Grid 3 Accent 3" w:semiHidden="0" w:uiPriority="69" w:unhideWhenUsed="0"/>
+    <w:lsdException w:name="Dark List Accent 3" w:semiHidden="0" w:uiPriority="70" w:unhideWhenUsed="0"/>
+    <w:lsdException w:name="Colorful Shading Accent 3" w:semiHidden="0" w:uiPriority="71" w:unhideWhenUsed="0"/>
+    <w:lsdException w:name="Colorful List Accent 3" w:semiHidden="0" w:uiPriority="72" w:unhideWhenUsed="0"/>
+    <w:lsdException w:name="Colorful Grid Accent 3" w:semiHidden="0" w:uiPriority="73" w:unhideWhenUsed="0"/>
+    <w:lsdException w:name="Light Shading Accent 4" w:semiHidden="0" w:uiPriority="60" w:unhideWhenUsed="0"/>
+    <w:lsdException w:name="Light List Accent 4" w:semiHidden="0" w:uiPriority="61" w:unhideWhenUsed="0"/>
+    <w:lsdException w:name="Light Grid Accent 4" w:semiHidden="0" w:uiPriority="62" w:unhideWhenUsed="0"/>
+    <w:lsdException w:name="Medium Shading 1 Accent 4" w:semiHidden="0" w:uiPriority="63" w:unhideWhenUsed="0"/>
+    <w:lsdException w:name="Medium Shading 2 Accent 4" w:semiHidden="0" w:uiPriority="64" w:unhideWhenUsed="0"/>
+    <w:lsdException w:name="Medium List 1 Accent 4" w:semiHidden="0" w:uiPriority="65" w:unhideWhenUsed="0"/>
+    <w:lsdException w:name="Medium List 2 Accent 4" w:semiHidden="0" w:uiPriority="66" w:unhideWhenUsed="0"/>
+    <w:lsdException w:name="Medium Grid 1 Accent 4" w:semiHidden="0" w:uiPriority="67" w:unhideWhenUsed="0"/>
+    <w:lsdException w:name="Medium Grid 2 Accent 4" w:semiHidden="0" w:uiPriority="68" w:unhideWhenUsed="0"/>
+    <w:lsdException w:name="Medium Grid 3 Accent 4" w:semiHidden="0" w:uiPriority="69" w:unhideWhenUsed="0"/>
+    <w:lsdException w:name="Dark List Accent 4" w:semiHidden="0" w:uiPriority="70" w:unhideWhenUsed="0"/>
+    <w:lsdException w:name="Colorful Shading Accent 4" w:semiHidden="0" w:uiPriority="71" w:unhideWhenUsed="0"/>
+    <w:lsdException w:name="Colorful List Accent 4" w:semiHidden="0" w:uiPriority="72" w:unhideWhenUsed="0"/>
+    <w:lsdException w:name="Colorful Grid Accent 4" w:semiHidden="0" w:uiPriority="73" w:unhideWhenUsed="0"/>
+    <w:lsdException w:name="Light Shading Accent 5" w:semiHidden="0" w:uiPriority="60" w:unhideWhenUsed="0"/>
+    <w:lsdException w:name="Light List Accent 5" w:semiHidden="0" w:uiPriority="61" w:unhideWhenUsed="0"/>
+    <w:lsdException w:name="Light Grid Accent 5" w:semiHidden="0" w:uiPriority="62" w:unhideWhenUsed="0"/>
+    <w:lsdException w:name="Medium Shading 1 Accent 5" w:semiHidden="0" w:uiPriority="63" w:unhideWhenUsed="0"/>
+    <w:lsdException w:name="Medium Shading 2 Accent 5" w:semiHidden="0" w:uiPriority="64" w:unhideWhenUsed="0"/>
+    <w:lsdException w:name="Medium List 1 Accent 5" w:semiHidden="0" w:uiPriority="65" w:unhideWhenUsed="0"/>
+    <w:lsdException w:name="Medium List 2 Accent 5" w:semiHidden="0" w:uiPriority="66" w:unhideWhenUsed="0"/>
+    <w:lsdException w:name="Medium Grid 1 Accent 5" w:semiHidden="0" w:uiPriority="67" w:unhideWhenUsed="0"/>
+    <w:lsdException w:name="Medium Grid 2 Accent 5" w:semiHidden="0" w:uiPriority="68" w:unhideWhenUsed="0"/>
+    <w:lsdException w:name="Medium Grid 3 Accent 5" w:semiHidden="0" w:uiPriority="69" w:unhideWhenUsed="0"/>
+    <w:lsdException w:name="Dark List Accent 5" w:semiHidden="0" w:uiPriority="70" w:unhideWhenUsed="0"/>
+    <w:lsdException w:name="Colorful Shading Accent 5" w:semiHidden="0" w:uiPriority="71" w:unhideWhenUsed="0"/>
+    <w:lsdException w:name="Colorful List Accent 5" w:semiHidden="0" w:uiPriority="72" w:unhideWhenUsed="0"/>
+    <w:lsdException w:name="Colorful Grid Accent 5" w:semiHidden="0" w:uiPriority="73" w:unhideWhenUsed="0"/>
+    <w:lsdException w:name="Light Shading Accent 6" w:semiHidden="0" w:uiPriority="60" w:unhideWhenUsed="0"/>
+    <w:lsdException w:name="Light List Accent 6" w:semiHidden="0" w:uiPriority="61" w:unhideWhenUsed="0"/>
+    <w:lsdException w:name="Light Grid Accent 6" w:semiHidden="0" w:uiPriority="62" w:unhideWhenUsed="0"/>
+    <w:lsdException w:name="Medium Shading 1 Accent 6" w:semiHidden="0" w:uiPriority="63" w:unhideWhenUsed="0"/>
+    <w:lsdException w:name="Medium Shading 2 Accent 6" w:semiHidden="0" w:uiPriority="64" w:unhideWhenUsed="0"/>
+    <w:lsdException w:name="Medium List 1 Accent 6" w:semiHidden="0" w:uiPriority="65" w:unhideWhenUsed="0"/>
+    <w:lsdException w:name="Medium List 2 Accent 6" w:semiHidden="0" w:uiPriority="66" w:unhideWhenUsed="0"/>
+    <w:lsdException w:name="Medium Grid 1 Accent 6" w:semiHidden="0" w:uiPriority="67" w:unhideWhenUsed="0"/>
+    <w:lsdException w:name="Medium Grid 2 Accent 6" w:semiHidden="0" w:uiPriority="68" w:unhideWhenUsed="0"/>
+    <w:lsdException w:name="Medium Grid 3 Accent 6" w:semiHidden="0" w:uiPriority="69" w:unhideWhenUsed="0"/>
+    <w:lsdException w:name="Dark List Accent 6" w:semiHidden="0" w:uiPriority="70" w:unhideWhenUsed="0"/>
+    <w:lsdException w:name="Colorful Shading Accent 6" w:semiHidden="0" w:uiPriority="71" w:unhideWhenUsed="0"/>
+    <w:lsdException w:name="Colorful List Accent 6" w:semiHidden="0" w:uiPriority="72" w:unhideWhenUsed="0"/>
+    <w:lsdException w:name="Colorful Grid Accent 6" w:semiHidden="0" w:uiPriority="73" w:unhideWhenUsed="0"/>
+    <w:lsdException w:name="Subtle Emphasis" w:semiHidden="0" w:uiPriority="19" w:unhideWhenUsed="0" w:qFormat="1"/>
+    <w:lsdException w:name="Intense Emphasis" w:semiHidden="0" w:uiPriority="21" w:unhideWhenUsed="0" w:qFormat="1"/>
+    <w:lsdException w:name="Subtle Reference" w:semiHidden="0" w:uiPriority="31" w:unhideWhenUsed="0" w:qFormat="1"/>
+    <w:lsdException w:name="Intense Reference" w:semiHidden="0" w:uiPriority="32" w:unhideWhenUsed="0" w:qFormat="1"/>
+    <w:lsdException w:name="Book Title" w:semiHidden="0" w:uiPriority="33" w:unhideWhenUsed="0" w:qFormat="1"/>
+    <w:lsdException w:name="Bibliography" w:uiPriority="37"/>
+    <w:lsdException w:name="TOC Heading" w:uiPriority="39" w:qFormat="1"/>
   </w:latentStyles>
   <w:style w:type="paragraph" w:default="1" w:styleId="Normal">
     <w:name w:val="Normal"/>
@@ -2927,7 +3239,6 @@
   <w:style w:type="character" w:default="1" w:styleId="DefaultParagraphFont">
     <w:name w:val="Default Paragraph Font"/>
     <w:uiPriority w:val="1"/>
-    <w:semiHidden/>
     <w:unhideWhenUsed/>
   </w:style>
   <w:style w:type="table" w:default="1" w:styleId="TableNormal">
@@ -2960,6 +3271,267 @@
     <w:pPr>
       <w:contextualSpacing/>
     </w:pPr>
+  </w:style>
+  <w:style w:type="paragraph" w:styleId="BalloonText">
+    <w:name w:val="Balloon Text"/>
+    <w:basedOn w:val="Normal"/>
+    <w:link w:val="BalloonTextChar"/>
+    <w:uiPriority w:val="99"/>
+    <w:semiHidden/>
+    <w:unhideWhenUsed/>
+    <w:rsid w:val="00606A21"/>
+    <w:pPr>
+      <w:spacing w:before="0" w:after="0"/>
+    </w:pPr>
+    <w:rPr>
+      <w:rFonts w:ascii="Tahoma" w:hAnsi="Tahoma" w:cs="Tahoma"/>
+      <w:sz w:val="16"/>
+      <w:szCs w:val="16"/>
+    </w:rPr>
+  </w:style>
+  <w:style w:type="character" w:customStyle="1" w:styleId="BalloonTextChar">
+    <w:name w:val="Balloon Text Char"/>
+    <w:basedOn w:val="DefaultParagraphFont"/>
+    <w:link w:val="BalloonText"/>
+    <w:uiPriority w:val="99"/>
+    <w:semiHidden/>
+    <w:rsid w:val="00606A21"/>
+    <w:rPr>
+      <w:rFonts w:ascii="Tahoma" w:hAnsi="Tahoma" w:cs="Tahoma"/>
+      <w:sz w:val="16"/>
+      <w:szCs w:val="16"/>
+    </w:rPr>
+  </w:style>
+</w:styles>
+</file>
+
+<file path=word/stylesWithEffects.xml><?xml version="1.0" encoding="utf-8"?>
+<w:styles xmlns:wpc="http://schemas.microsoft.com/office/word/2010/wordprocessingCanvas" xmlns:mc="http://schemas.openxmlformats.org/markup-compatibility/2006" xmlns:o="urn:schemas-microsoft-com:office:office" xmlns:r="http://schemas.openxmlformats.org/officeDocument/2006/relationships" xmlns:m="http://schemas.openxmlformats.org/officeDocument/2006/math" xmlns:v="urn:schemas-microsoft-com:vml" xmlns:wp14="http://schemas.microsoft.com/office/word/2010/wordprocessingDrawing" xmlns:wp="http://schemas.openxmlformats.org/drawingml/2006/wordprocessingDrawing" xmlns:w10="urn:schemas-microsoft-com:office:word" xmlns:w="http://schemas.openxmlformats.org/wordprocessingml/2006/main" xmlns:w14="http://schemas.microsoft.com/office/word/2010/wordml" xmlns:wpg="http://schemas.microsoft.com/office/word/2010/wordprocessingGroup" xmlns:wpi="http://schemas.microsoft.com/office/word/2010/wordprocessingInk" xmlns:wne="http://schemas.microsoft.com/office/word/2006/wordml" xmlns:wps="http://schemas.microsoft.com/office/word/2010/wordprocessingShape" mc:Ignorable="w14 wp14">
+  <w:docDefaults>
+    <w:rPrDefault>
+      <w:rPr>
+        <w:rFonts w:asciiTheme="minorHAnsi" w:eastAsiaTheme="minorHAnsi" w:hAnsiTheme="minorHAnsi" w:cstheme="minorBidi"/>
+        <w:sz w:val="22"/>
+        <w:szCs w:val="22"/>
+        <w:lang w:val="en-US" w:eastAsia="en-US" w:bidi="ar-SA"/>
+      </w:rPr>
+    </w:rPrDefault>
+    <w:pPrDefault>
+      <w:pPr>
+        <w:spacing w:before="120" w:after="120"/>
+        <w:ind w:left="720" w:hanging="360"/>
+      </w:pPr>
+    </w:pPrDefault>
+  </w:docDefaults>
+  <w:latentStyles w:defLockedState="0" w:defUIPriority="99" w:defSemiHidden="1" w:defUnhideWhenUsed="1" w:defQFormat="0" w:count="267">
+    <w:lsdException w:name="Normal" w:semiHidden="0" w:uiPriority="0" w:unhideWhenUsed="0" w:qFormat="1"/>
+    <w:lsdException w:name="heading 1" w:semiHidden="0" w:uiPriority="9" w:unhideWhenUsed="0" w:qFormat="1"/>
+    <w:lsdException w:name="heading 2" w:uiPriority="9" w:qFormat="1"/>
+    <w:lsdException w:name="heading 3" w:uiPriority="9" w:qFormat="1"/>
+    <w:lsdException w:name="heading 4" w:uiPriority="9" w:qFormat="1"/>
+    <w:lsdException w:name="heading 5" w:uiPriority="9" w:qFormat="1"/>
+    <w:lsdException w:name="heading 6" w:uiPriority="9" w:qFormat="1"/>
+    <w:lsdException w:name="heading 7" w:uiPriority="9" w:qFormat="1"/>
+    <w:lsdException w:name="heading 8" w:uiPriority="9" w:qFormat="1"/>
+    <w:lsdException w:name="heading 9" w:uiPriority="9" w:qFormat="1"/>
+    <w:lsdException w:name="toc 1" w:uiPriority="39"/>
+    <w:lsdException w:name="toc 2" w:uiPriority="39"/>
+    <w:lsdException w:name="toc 3" w:uiPriority="39"/>
+    <w:lsdException w:name="toc 4" w:uiPriority="39"/>
+    <w:lsdException w:name="toc 5" w:uiPriority="39"/>
+    <w:lsdException w:name="toc 6" w:uiPriority="39"/>
+    <w:lsdException w:name="toc 7" w:uiPriority="39"/>
+    <w:lsdException w:name="toc 8" w:uiPriority="39"/>
+    <w:lsdException w:name="toc 9" w:uiPriority="39"/>
+    <w:lsdException w:name="caption" w:uiPriority="35" w:qFormat="1"/>
+    <w:lsdException w:name="Title" w:semiHidden="0" w:uiPriority="10" w:unhideWhenUsed="0" w:qFormat="1"/>
+    <w:lsdException w:name="Default Paragraph Font" w:uiPriority="1"/>
+    <w:lsdException w:name="Subtitle" w:semiHidden="0" w:uiPriority="11" w:unhideWhenUsed="0" w:qFormat="1"/>
+    <w:lsdException w:name="Strong" w:semiHidden="0" w:uiPriority="22" w:unhideWhenUsed="0" w:qFormat="1"/>
+    <w:lsdException w:name="Emphasis" w:semiHidden="0" w:uiPriority="20" w:unhideWhenUsed="0" w:qFormat="1"/>
+    <w:lsdException w:name="Table Grid" w:semiHidden="0" w:uiPriority="59" w:unhideWhenUsed="0"/>
+    <w:lsdException w:name="Placeholder Text" w:unhideWhenUsed="0"/>
+    <w:lsdException w:name="No Spacing" w:semiHidden="0" w:uiPriority="1" w:unhideWhenUsed="0" w:qFormat="1"/>
+    <w:lsdException w:name="Light Shading" w:semiHidden="0" w:uiPriority="60" w:unhideWhenUsed="0"/>
+    <w:lsdException w:name="Light List" w:semiHidden="0" w:uiPriority="61" w:unhideWhenUsed="0"/>
+    <w:lsdException w:name="Light Grid" w:semiHidden="0" w:uiPriority="62" w:unhideWhenUsed="0"/>
+    <w:lsdException w:name="Medium Shading 1" w:semiHidden="0" w:uiPriority="63" w:unhideWhenUsed="0"/>
+    <w:lsdException w:name="Medium Shading 2" w:semiHidden="0" w:uiPriority="64" w:unhideWhenUsed="0"/>
+    <w:lsdException w:name="Medium List 1" w:semiHidden="0" w:uiPriority="65" w:unhideWhenUsed="0"/>
+    <w:lsdException w:name="Medium List 2" w:semiHidden="0" w:uiPriority="66" w:unhideWhenUsed="0"/>
+    <w:lsdException w:name="Medium Grid 1" w:semiHidden="0" w:uiPriority="67" w:unhideWhenUsed="0"/>
+    <w:lsdException w:name="Medium Grid 2" w:semiHidden="0" w:uiPriority="68" w:unhideWhenUsed="0"/>
+    <w:lsdException w:name="Medium Grid 3" w:semiHidden="0" w:uiPriority="69" w:unhideWhenUsed="0"/>
+    <w:lsdException w:name="Dark List" w:semiHidden="0" w:uiPriority="70" w:unhideWhenUsed="0"/>
+    <w:lsdException w:name="Colorful Shading" w:semiHidden="0" w:uiPriority="71" w:unhideWhenUsed="0"/>
+    <w:lsdException w:name="Colorful List" w:semiHidden="0" w:uiPriority="72" w:unhideWhenUsed="0"/>
+    <w:lsdException w:name="Colorful Grid" w:semiHidden="0" w:uiPriority="73" w:unhideWhenUsed="0"/>
+    <w:lsdException w:name="Light Shading Accent 1" w:semiHidden="0" w:uiPriority="60" w:unhideWhenUsed="0"/>
+    <w:lsdException w:name="Light List Accent 1" w:semiHidden="0" w:uiPriority="61" w:unhideWhenUsed="0"/>
+    <w:lsdException w:name="Light Grid Accent 1" w:semiHidden="0" w:uiPriority="62" w:unhideWhenUsed="0"/>
+    <w:lsdException w:name="Medium Shading 1 Accent 1" w:semiHidden="0" w:uiPriority="63" w:unhideWhenUsed="0"/>
+    <w:lsdException w:name="Medium Shading 2 Accent 1" w:semiHidden="0" w:uiPriority="64" w:unhideWhenUsed="0"/>
+    <w:lsdException w:name="Medium List 1 Accent 1" w:semiHidden="0" w:uiPriority="65" w:unhideWhenUsed="0"/>
+    <w:lsdException w:name="Revision" w:unhideWhenUsed="0"/>
+    <w:lsdException w:name="List Paragraph" w:semiHidden="0" w:uiPriority="34" w:unhideWhenUsed="0" w:qFormat="1"/>
+    <w:lsdException w:name="Quote" w:semiHidden="0" w:uiPriority="29" w:unhideWhenUsed="0" w:qFormat="1"/>
+    <w:lsdException w:name="Intense Quote" w:semiHidden="0" w:uiPriority="30" w:unhideWhenUsed="0" w:qFormat="1"/>
+    <w:lsdException w:name="Medium List 2 Accent 1" w:semiHidden="0" w:uiPriority="66" w:unhideWhenUsed="0"/>
+    <w:lsdException w:name="Medium Grid 1 Accent 1" w:semiHidden="0" w:uiPriority="67" w:unhideWhenUsed="0"/>
+    <w:lsdException w:name="Medium Grid 2 Accent 1" w:semiHidden="0" w:uiPriority="68" w:unhideWhenUsed="0"/>
+    <w:lsdException w:name="Medium Grid 3 Accent 1" w:semiHidden="0" w:uiPriority="69" w:unhideWhenUsed="0"/>
+    <w:lsdException w:name="Dark List Accent 1" w:semiHidden="0" w:uiPriority="70" w:unhideWhenUsed="0"/>
+    <w:lsdException w:name="Colorful Shading Accent 1" w:semiHidden="0" w:uiPriority="71" w:unhideWhenUsed="0"/>
+    <w:lsdException w:name="Colorful List Accent 1" w:semiHidden="0" w:uiPriority="72" w:unhideWhenUsed="0"/>
+    <w:lsdException w:name="Colorful Grid Accent 1" w:semiHidden="0" w:uiPriority="73" w:unhideWhenUsed="0"/>
+    <w:lsdException w:name="Light Shading Accent 2" w:semiHidden="0" w:uiPriority="60" w:unhideWhenUsed="0"/>
+    <w:lsdException w:name="Light List Accent 2" w:semiHidden="0" w:uiPriority="61" w:unhideWhenUsed="0"/>
+    <w:lsdException w:name="Light Grid Accent 2" w:semiHidden="0" w:uiPriority="62" w:unhideWhenUsed="0"/>
+    <w:lsdException w:name="Medium Shading 1 Accent 2" w:semiHidden="0" w:uiPriority="63" w:unhideWhenUsed="0"/>
+    <w:lsdException w:name="Medium Shading 2 Accent 2" w:semiHidden="0" w:uiPriority="64" w:unhideWhenUsed="0"/>
+    <w:lsdException w:name="Medium List 1 Accent 2" w:semiHidden="0" w:uiPriority="65" w:unhideWhenUsed="0"/>
+    <w:lsdException w:name="Medium List 2 Accent 2" w:semiHidden="0" w:uiPriority="66" w:unhideWhenUsed="0"/>
+    <w:lsdException w:name="Medium Grid 1 Accent 2" w:semiHidden="0" w:uiPriority="67" w:unhideWhenUsed="0"/>
+    <w:lsdException w:name="Medium Grid 2 Accent 2" w:semiHidden="0" w:uiPriority="68" w:unhideWhenUsed="0"/>
+    <w:lsdException w:name="Medium Grid 3 Accent 2" w:semiHidden="0" w:uiPriority="69" w:unhideWhenUsed="0"/>
+    <w:lsdException w:name="Dark List Accent 2" w:semiHidden="0" w:uiPriority="70" w:unhideWhenUsed="0"/>
+    <w:lsdException w:name="Colorful Shading Accent 2" w:semiHidden="0" w:uiPriority="71" w:unhideWhenUsed="0"/>
+    <w:lsdException w:name="Colorful List Accent 2" w:semiHidden="0" w:uiPriority="72" w:unhideWhenUsed="0"/>
+    <w:lsdException w:name="Colorful Grid Accent 2" w:semiHidden="0" w:uiPriority="73" w:unhideWhenUsed="0"/>
+    <w:lsdException w:name="Light Shading Accent 3" w:semiHidden="0" w:uiPriority="60" w:unhideWhenUsed="0"/>
+    <w:lsdException w:name="Light List Accent 3" w:semiHidden="0" w:uiPriority="61" w:unhideWhenUsed="0"/>
+    <w:lsdException w:name="Light Grid Accent 3" w:semiHidden="0" w:uiPriority="62" w:unhideWhenUsed="0"/>
+    <w:lsdException w:name="Medium Shading 1 Accent 3" w:semiHidden="0" w:uiPriority="63" w:unhideWhenUsed="0"/>
+    <w:lsdException w:name="Medium Shading 2 Accent 3" w:semiHidden="0" w:uiPriority="64" w:unhideWhenUsed="0"/>
+    <w:lsdException w:name="Medium List 1 Accent 3" w:semiHidden="0" w:uiPriority="65" w:unhideWhenUsed="0"/>
+    <w:lsdException w:name="Medium List 2 Accent 3" w:semiHidden="0" w:uiPriority="66" w:unhideWhenUsed="0"/>
+    <w:lsdException w:name="Medium Grid 1 Accent 3" w:semiHidden="0" w:uiPriority="67" w:unhideWhenUsed="0"/>
+    <w:lsdException w:name="Medium Grid 2 Accent 3" w:semiHidden="0" w:uiPriority="68" w:unhideWhenUsed="0"/>
+    <w:lsdException w:name="Medium Grid 3 Accent 3" w:semiHidden="0" w:uiPriority="69" w:unhideWhenUsed="0"/>
+    <w:lsdException w:name="Dark List Accent 3" w:semiHidden="0" w:uiPriority="70" w:unhideWhenUsed="0"/>
+    <w:lsdException w:name="Colorful Shading Accent 3" w:semiHidden="0" w:uiPriority="71" w:unhideWhenUsed="0"/>
+    <w:lsdException w:name="Colorful List Accent 3" w:semiHidden="0" w:uiPriority="72" w:unhideWhenUsed="0"/>
+    <w:lsdException w:name="Colorful Grid Accent 3" w:semiHidden="0" w:uiPriority="73" w:unhideWhenUsed="0"/>
+    <w:lsdException w:name="Light Shading Accent 4" w:semiHidden="0" w:uiPriority="60" w:unhideWhenUsed="0"/>
+    <w:lsdException w:name="Light List Accent 4" w:semiHidden="0" w:uiPriority="61" w:unhideWhenUsed="0"/>
+    <w:lsdException w:name="Light Grid Accent 4" w:semiHidden="0" w:uiPriority="62" w:unhideWhenUsed="0"/>
+    <w:lsdException w:name="Medium Shading 1 Accent 4" w:semiHidden="0" w:uiPriority="63" w:unhideWhenUsed="0"/>
+    <w:lsdException w:name="Medium Shading 2 Accent 4" w:semiHidden="0" w:uiPriority="64" w:unhideWhenUsed="0"/>
+    <w:lsdException w:name="Medium List 1 Accent 4" w:semiHidden="0" w:uiPriority="65" w:unhideWhenUsed="0"/>
+    <w:lsdException w:name="Medium List 2 Accent 4" w:semiHidden="0" w:uiPriority="66" w:unhideWhenUsed="0"/>
+    <w:lsdException w:name="Medium Grid 1 Accent 4" w:semiHidden="0" w:uiPriority="67" w:unhideWhenUsed="0"/>
+    <w:lsdException w:name="Medium Grid 2 Accent 4" w:semiHidden="0" w:uiPriority="68" w:unhideWhenUsed="0"/>
+    <w:lsdException w:name="Medium Grid 3 Accent 4" w:semiHidden="0" w:uiPriority="69" w:unhideWhenUsed="0"/>
+    <w:lsdException w:name="Dark List Accent 4" w:semiHidden="0" w:uiPriority="70" w:unhideWhenUsed="0"/>
+    <w:lsdException w:name="Colorful Shading Accent 4" w:semiHidden="0" w:uiPriority="71" w:unhideWhenUsed="0"/>
+    <w:lsdException w:name="Colorful List Accent 4" w:semiHidden="0" w:uiPriority="72" w:unhideWhenUsed="0"/>
+    <w:lsdException w:name="Colorful Grid Accent 4" w:semiHidden="0" w:uiPriority="73" w:unhideWhenUsed="0"/>
+    <w:lsdException w:name="Light Shading Accent 5" w:semiHidden="0" w:uiPriority="60" w:unhideWhenUsed="0"/>
+    <w:lsdException w:name="Light List Accent 5" w:semiHidden="0" w:uiPriority="61" w:unhideWhenUsed="0"/>
+    <w:lsdException w:name="Light Grid Accent 5" w:semiHidden="0" w:uiPriority="62" w:unhideWhenUsed="0"/>
+    <w:lsdException w:name="Medium Shading 1 Accent 5" w:semiHidden="0" w:uiPriority="63" w:unhideWhenUsed="0"/>
+    <w:lsdException w:name="Medium Shading 2 Accent 5" w:semiHidden="0" w:uiPriority="64" w:unhideWhenUsed="0"/>
+    <w:lsdException w:name="Medium List 1 Accent 5" w:semiHidden="0" w:uiPriority="65" w:unhideWhenUsed="0"/>
+    <w:lsdException w:name="Medium List 2 Accent 5" w:semiHidden="0" w:uiPriority="66" w:unhideWhenUsed="0"/>
+    <w:lsdException w:name="Medium Grid 1 Accent 5" w:semiHidden="0" w:uiPriority="67" w:unhideWhenUsed="0"/>
+    <w:lsdException w:name="Medium Grid 2 Accent 5" w:semiHidden="0" w:uiPriority="68" w:unhideWhenUsed="0"/>
+    <w:lsdException w:name="Medium Grid 3 Accent 5" w:semiHidden="0" w:uiPriority="69" w:unhideWhenUsed="0"/>
+    <w:lsdException w:name="Dark List Accent 5" w:semiHidden="0" w:uiPriority="70" w:unhideWhenUsed="0"/>
+    <w:lsdException w:name="Colorful Shading Accent 5" w:semiHidden="0" w:uiPriority="71" w:unhideWhenUsed="0"/>
+    <w:lsdException w:name="Colorful List Accent 5" w:semiHidden="0" w:uiPriority="72" w:unhideWhenUsed="0"/>
+    <w:lsdException w:name="Colorful Grid Accent 5" w:semiHidden="0" w:uiPriority="73" w:unhideWhenUsed="0"/>
+    <w:lsdException w:name="Light Shading Accent 6" w:semiHidden="0" w:uiPriority="60" w:unhideWhenUsed="0"/>
+    <w:lsdException w:name="Light List Accent 6" w:semiHidden="0" w:uiPriority="61" w:unhideWhenUsed="0"/>
+    <w:lsdException w:name="Light Grid Accent 6" w:semiHidden="0" w:uiPriority="62" w:unhideWhenUsed="0"/>
+    <w:lsdException w:name="Medium Shading 1 Accent 6" w:semiHidden="0" w:uiPriority="63" w:unhideWhenUsed="0"/>
+    <w:lsdException w:name="Medium Shading 2 Accent 6" w:semiHidden="0" w:uiPriority="64" w:unhideWhenUsed="0"/>
+    <w:lsdException w:name="Medium List 1 Accent 6" w:semiHidden="0" w:uiPriority="65" w:unhideWhenUsed="0"/>
+    <w:lsdException w:name="Medium List 2 Accent 6" w:semiHidden="0" w:uiPriority="66" w:unhideWhenUsed="0"/>
+    <w:lsdException w:name="Medium Grid 1 Accent 6" w:semiHidden="0" w:uiPriority="67" w:unhideWhenUsed="0"/>
+    <w:lsdException w:name="Medium Grid 2 Accent 6" w:semiHidden="0" w:uiPriority="68" w:unhideWhenUsed="0"/>
+    <w:lsdException w:name="Medium Grid 3 Accent 6" w:semiHidden="0" w:uiPriority="69" w:unhideWhenUsed="0"/>
+    <w:lsdException w:name="Dark List Accent 6" w:semiHidden="0" w:uiPriority="70" w:unhideWhenUsed="0"/>
+    <w:lsdException w:name="Colorful Shading Accent 6" w:semiHidden="0" w:uiPriority="71" w:unhideWhenUsed="0"/>
+    <w:lsdException w:name="Colorful List Accent 6" w:semiHidden="0" w:uiPriority="72" w:unhideWhenUsed="0"/>
+    <w:lsdException w:name="Colorful Grid Accent 6" w:semiHidden="0" w:uiPriority="73" w:unhideWhenUsed="0"/>
+    <w:lsdException w:name="Subtle Emphasis" w:semiHidden="0" w:uiPriority="19" w:unhideWhenUsed="0" w:qFormat="1"/>
+    <w:lsdException w:name="Intense Emphasis" w:semiHidden="0" w:uiPriority="21" w:unhideWhenUsed="0" w:qFormat="1"/>
+    <w:lsdException w:name="Subtle Reference" w:semiHidden="0" w:uiPriority="31" w:unhideWhenUsed="0" w:qFormat="1"/>
+    <w:lsdException w:name="Intense Reference" w:semiHidden="0" w:uiPriority="32" w:unhideWhenUsed="0" w:qFormat="1"/>
+    <w:lsdException w:name="Book Title" w:semiHidden="0" w:uiPriority="33" w:unhideWhenUsed="0" w:qFormat="1"/>
+    <w:lsdException w:name="Bibliography" w:uiPriority="37"/>
+    <w:lsdException w:name="TOC Heading" w:uiPriority="39" w:qFormat="1"/>
+  </w:latentStyles>
+  <w:style w:type="paragraph" w:default="1" w:styleId="Normal">
+    <w:name w:val="Normal"/>
+    <w:qFormat/>
+    <w:rsid w:val="005A1B0A"/>
+  </w:style>
+  <w:style w:type="character" w:default="1" w:styleId="DefaultParagraphFont">
+    <w:name w:val="Default Paragraph Font"/>
+    <w:uiPriority w:val="1"/>
+    <w:unhideWhenUsed/>
+  </w:style>
+  <w:style w:type="table" w:default="1" w:styleId="TableNormal">
+    <w:name w:val="Normal Table"/>
+    <w:uiPriority w:val="99"/>
+    <w:semiHidden/>
+    <w:unhideWhenUsed/>
+    <w:tblPr>
+      <w:tblInd w:w="0" w:type="dxa"/>
+      <w:tblCellMar>
+        <w:top w:w="0" w:type="dxa"/>
+        <w:left w:w="108" w:type="dxa"/>
+        <w:bottom w:w="0" w:type="dxa"/>
+        <w:right w:w="108" w:type="dxa"/>
+      </w:tblCellMar>
+    </w:tblPr>
+  </w:style>
+  <w:style w:type="numbering" w:default="1" w:styleId="NoList">
+    <w:name w:val="No List"/>
+    <w:uiPriority w:val="99"/>
+    <w:semiHidden/>
+    <w:unhideWhenUsed/>
+  </w:style>
+  <w:style w:type="paragraph" w:styleId="ListParagraph">
+    <w:name w:val="List Paragraph"/>
+    <w:basedOn w:val="Normal"/>
+    <w:uiPriority w:val="34"/>
+    <w:qFormat/>
+    <w:rsid w:val="008B4544"/>
+    <w:pPr>
+      <w:contextualSpacing/>
+    </w:pPr>
+  </w:style>
+  <w:style w:type="paragraph" w:styleId="BalloonText">
+    <w:name w:val="Balloon Text"/>
+    <w:basedOn w:val="Normal"/>
+    <w:link w:val="BalloonTextChar"/>
+    <w:uiPriority w:val="99"/>
+    <w:semiHidden/>
+    <w:unhideWhenUsed/>
+    <w:rsid w:val="00606A21"/>
+    <w:pPr>
+      <w:spacing w:before="0" w:after="0"/>
+    </w:pPr>
+    <w:rPr>
+      <w:rFonts w:ascii="Tahoma" w:hAnsi="Tahoma" w:cs="Tahoma"/>
+      <w:sz w:val="16"/>
+      <w:szCs w:val="16"/>
+    </w:rPr>
+  </w:style>
+  <w:style w:type="character" w:customStyle="1" w:styleId="BalloonTextChar">
+    <w:name w:val="Balloon Text Char"/>
+    <w:basedOn w:val="DefaultParagraphFont"/>
+    <w:link w:val="BalloonText"/>
+    <w:uiPriority w:val="99"/>
+    <w:semiHidden/>
+    <w:rsid w:val="00606A21"/>
+    <w:rPr>
+      <w:rFonts w:ascii="Tahoma" w:hAnsi="Tahoma" w:cs="Tahoma"/>
+      <w:sz w:val="16"/>
+      <w:szCs w:val="16"/>
+    </w:rPr>
   </w:style>
 </w:styles>
 </file>

</xml_diff>